<commit_message>
corrections to some statements
</commit_message>
<xml_diff>
--- a/GPIO.docx
+++ b/GPIO.docx
@@ -1,6 +1,6 @@
 
 <file path=word/document.xml><?xml version="1.0" encoding="utf-8"?>
-<w:document xmlns:wpc="http://schemas.microsoft.com/office/word/2010/wordprocessingCanvas" xmlns:mc="http://schemas.openxmlformats.org/markup-compatibility/2006" xmlns:o="urn:schemas-microsoft-com:office:office" xmlns:r="http://schemas.openxmlformats.org/officeDocument/2006/relationships" xmlns:m="http://schemas.openxmlformats.org/officeDocument/2006/math" xmlns:v="urn:schemas-microsoft-com:vml" xmlns:wp14="http://schemas.microsoft.com/office/word/2010/wordprocessingDrawing" xmlns:wp="http://schemas.openxmlformats.org/drawingml/2006/wordprocessingDrawing" xmlns:w10="urn:schemas-microsoft-com:office:word" xmlns:w="http://schemas.openxmlformats.org/wordprocessingml/2006/main" xmlns:w14="http://schemas.microsoft.com/office/word/2010/wordml" xmlns:wpg="http://schemas.microsoft.com/office/word/2010/wordprocessingGroup" xmlns:wpi="http://schemas.microsoft.com/office/word/2010/wordprocessingInk" xmlns:wne="http://schemas.microsoft.com/office/word/2006/wordml" xmlns:wps="http://schemas.microsoft.com/office/word/2010/wordprocessingShape" mc:Ignorable="w14 wp14">
+<w:document xmlns:wpc="http://schemas.microsoft.com/office/word/2010/wordprocessingCanvas" xmlns:cx="http://schemas.microsoft.com/office/drawing/2014/chartex" xmlns:cx1="http://schemas.microsoft.com/office/drawing/2015/9/8/chartex" xmlns:cx2="http://schemas.microsoft.com/office/drawing/2015/10/21/chartex" xmlns:cx3="http://schemas.microsoft.com/office/drawing/2016/5/9/chartex" xmlns:cx4="http://schemas.microsoft.com/office/drawing/2016/5/10/chartex" xmlns:cx5="http://schemas.microsoft.com/office/drawing/2016/5/11/chartex" xmlns:cx6="http://schemas.microsoft.com/office/drawing/2016/5/12/chartex" xmlns:cx7="http://schemas.microsoft.com/office/drawing/2016/5/13/chartex" xmlns:cx8="http://schemas.microsoft.com/office/drawing/2016/5/14/chartex" xmlns:mc="http://schemas.openxmlformats.org/markup-compatibility/2006" xmlns:aink="http://schemas.microsoft.com/office/drawing/2016/ink" xmlns:am3d="http://schemas.microsoft.com/office/drawing/2017/model3d" xmlns:o="urn:schemas-microsoft-com:office:office" xmlns:r="http://schemas.openxmlformats.org/officeDocument/2006/relationships" xmlns:m="http://schemas.openxmlformats.org/officeDocument/2006/math" xmlns:v="urn:schemas-microsoft-com:vml" xmlns:wp14="http://schemas.microsoft.com/office/word/2010/wordprocessingDrawing" xmlns:wp="http://schemas.openxmlformats.org/drawingml/2006/wordprocessingDrawing" xmlns:w10="urn:schemas-microsoft-com:office:word" xmlns:w="http://schemas.openxmlformats.org/wordprocessingml/2006/main" xmlns:w14="http://schemas.microsoft.com/office/word/2010/wordml" xmlns:w15="http://schemas.microsoft.com/office/word/2012/wordml" xmlns:w16cid="http://schemas.microsoft.com/office/word/2016/wordml/cid" xmlns:w16se="http://schemas.microsoft.com/office/word/2015/wordml/symex" xmlns:wpg="http://schemas.microsoft.com/office/word/2010/wordprocessingGroup" xmlns:wpi="http://schemas.microsoft.com/office/word/2010/wordprocessingInk" xmlns:wne="http://schemas.microsoft.com/office/word/2006/wordml" xmlns:wps="http://schemas.microsoft.com/office/word/2010/wordprocessingShape" mc:Ignorable="w14 w15 w16se w16cid wp14">
   <w:body>
     <w:p>
       <w:pPr>
@@ -10,6 +10,8 @@
           <w:szCs w:val="28"/>
         </w:rPr>
       </w:pPr>
+      <w:bookmarkStart w:id="0" w:name="_GoBack"/>
+      <w:bookmarkEnd w:id="0"/>
       <w:r>
         <w:rPr>
           <w:rFonts w:ascii="Times New Roman" w:hAnsi="Times New Roman" w:cs="Times New Roman"/>
@@ -140,7 +142,7 @@
           <w:szCs w:val="28"/>
         </w:rPr>
         <w:drawing>
-          <wp:inline distT="0" distB="0" distL="0" distR="0" wp14:anchorId="0B0A50E3" wp14:editId="25CDD4AF">
+          <wp:inline distT="0" distB="0" distL="0" distR="0" wp14:anchorId="36431247" wp14:editId="46210815">
             <wp:extent cx="4924425" cy="3309256"/>
             <wp:effectExtent l="0" t="0" r="0" b="5715"/>
             <wp:docPr id="2" name="Picture 2"/>
@@ -155,7 +157,7 @@
                     <pic:cNvPicPr/>
                   </pic:nvPicPr>
                   <pic:blipFill>
-                    <a:blip r:embed="rId7">
+                    <a:blip r:embed="rId6">
                       <a:extLst>
                         <a:ext uri="{28A0092B-C50C-407E-A947-70E740481C1C}">
                           <a14:useLocalDpi xmlns:a14="http://schemas.microsoft.com/office/drawing/2010/main" val="0"/>
@@ -191,7 +193,6 @@
           <w:szCs w:val="28"/>
         </w:rPr>
       </w:pPr>
-      <w:proofErr w:type="gramStart"/>
       <w:r>
         <w:rPr>
           <w:rFonts w:ascii="Times New Roman" w:hAnsi="Times New Roman" w:cs="Times New Roman"/>
@@ -200,7 +201,6 @@
         </w:rPr>
         <w:t>Fig.</w:t>
       </w:r>
-      <w:proofErr w:type="gramEnd"/>
     </w:p>
     <w:p>
       <w:pPr>
@@ -345,23 +345,7 @@
           <w:szCs w:val="28"/>
         </w:rPr>
         <w:lastRenderedPageBreak/>
-        <w:t xml:space="preserve">Let us start with the </w:t>
-      </w:r>
-      <w:r>
-        <w:rPr>
-          <w:rFonts w:ascii="Times New Roman" w:hAnsi="Times New Roman" w:cs="Times New Roman"/>
-          <w:sz w:val="28"/>
-          <w:szCs w:val="28"/>
-        </w:rPr>
-        <w:t>most basic interface to begin with device driver programming</w:t>
-      </w:r>
-      <w:r>
-        <w:rPr>
-          <w:rFonts w:ascii="Times New Roman" w:hAnsi="Times New Roman" w:cs="Times New Roman"/>
-          <w:sz w:val="28"/>
-          <w:szCs w:val="28"/>
-        </w:rPr>
-        <w:t>, the GPIO (General purpose input/output).</w:t>
+        <w:t>Let us start with the most basic interface to begin with device driver programming, the GPIO (General purpose input/output).</w:t>
       </w:r>
     </w:p>
     <w:p>
@@ -469,7 +453,25 @@
           <w:sz w:val="28"/>
           <w:szCs w:val="28"/>
         </w:rPr>
-        <w:t xml:space="preserve"> functions as either a bidirectional pin i.e</w:t>
+        <w:t xml:space="preserve"> functions as </w:t>
+      </w:r>
+      <w:del w:id="1" w:author="vivek bhageria" w:date="2019-12-22T20:24:00Z">
+        <w:r>
+          <w:rPr>
+            <w:rFonts w:ascii="Times New Roman" w:hAnsi="Times New Roman" w:cs="Times New Roman"/>
+            <w:sz w:val="28"/>
+            <w:szCs w:val="28"/>
+          </w:rPr>
+          <w:delText xml:space="preserve">either </w:delText>
+        </w:r>
+      </w:del>
+      <w:r>
+        <w:rPr>
+          <w:rFonts w:ascii="Times New Roman" w:hAnsi="Times New Roman" w:cs="Times New Roman"/>
+          <w:sz w:val="28"/>
+          <w:szCs w:val="28"/>
+        </w:rPr>
+        <w:t>a bidirectional pin i.e</w:t>
       </w:r>
       <w:r>
         <w:rPr>
@@ -493,16 +495,84 @@
           <w:sz w:val="28"/>
           <w:szCs w:val="28"/>
         </w:rPr>
-        <w:t>pin,</w:t>
-      </w:r>
-      <w:r>
-        <w:rPr>
-          <w:rFonts w:ascii="Times New Roman" w:hAnsi="Times New Roman" w:cs="Times New Roman"/>
-          <w:sz w:val="28"/>
-          <w:szCs w:val="28"/>
-        </w:rPr>
-        <w:t xml:space="preserve"> or it can also serve as an alternate functionality pin</w:t>
-      </w:r>
+        <w:t>pin</w:t>
+      </w:r>
+      <w:ins w:id="2" w:author="vivek bhageria" w:date="2019-12-22T20:24:00Z">
+        <w:r>
+          <w:rPr>
+            <w:rFonts w:ascii="Times New Roman" w:hAnsi="Times New Roman" w:cs="Times New Roman"/>
+            <w:sz w:val="28"/>
+            <w:szCs w:val="28"/>
+          </w:rPr>
+          <w:t xml:space="preserve">. Many a times, the </w:t>
+        </w:r>
+      </w:ins>
+      <w:ins w:id="3" w:author="vivek bhageria" w:date="2019-12-22T20:25:00Z">
+        <w:r>
+          <w:rPr>
+            <w:rFonts w:ascii="Times New Roman" w:hAnsi="Times New Roman" w:cs="Times New Roman"/>
+            <w:sz w:val="28"/>
+            <w:szCs w:val="28"/>
+          </w:rPr>
+          <w:t xml:space="preserve">GPIO pins are </w:t>
+        </w:r>
+      </w:ins>
+      <w:del w:id="4" w:author="vivek bhageria" w:date="2019-12-22T20:24:00Z">
+        <w:r>
+          <w:rPr>
+            <w:rFonts w:ascii="Times New Roman" w:hAnsi="Times New Roman" w:cs="Times New Roman"/>
+            <w:sz w:val="28"/>
+            <w:szCs w:val="28"/>
+          </w:rPr>
+          <w:delText>,</w:delText>
+        </w:r>
+        <w:r>
+          <w:rPr>
+            <w:rFonts w:ascii="Times New Roman" w:hAnsi="Times New Roman" w:cs="Times New Roman"/>
+            <w:sz w:val="28"/>
+            <w:szCs w:val="28"/>
+          </w:rPr>
+          <w:delText xml:space="preserve"> or it </w:delText>
+        </w:r>
+      </w:del>
+      <w:del w:id="5" w:author="vivek bhageria" w:date="2019-12-22T20:25:00Z">
+        <w:r>
+          <w:rPr>
+            <w:rFonts w:ascii="Times New Roman" w:hAnsi="Times New Roman" w:cs="Times New Roman"/>
+            <w:sz w:val="28"/>
+            <w:szCs w:val="28"/>
+          </w:rPr>
+          <w:delText>ca</w:delText>
+        </w:r>
+      </w:del>
+      <w:ins w:id="6" w:author="vivek bhageria" w:date="2019-12-22T20:25:00Z">
+        <w:r>
+          <w:rPr>
+            <w:rFonts w:ascii="Times New Roman" w:hAnsi="Times New Roman" w:cs="Times New Roman"/>
+            <w:sz w:val="28"/>
+            <w:szCs w:val="28"/>
+          </w:rPr>
+          <w:t>ca</w:t>
+        </w:r>
+      </w:ins>
+      <w:r>
+        <w:rPr>
+          <w:rFonts w:ascii="Times New Roman" w:hAnsi="Times New Roman" w:cs="Times New Roman"/>
+          <w:sz w:val="28"/>
+          <w:szCs w:val="28"/>
+        </w:rPr>
+        <w:t>n also serve as an alternate functionality pin</w:t>
+      </w:r>
+      <w:ins w:id="7" w:author="vivek bhageria" w:date="2019-12-22T20:25:00Z">
+        <w:r>
+          <w:rPr>
+            <w:rFonts w:ascii="Times New Roman" w:hAnsi="Times New Roman" w:cs="Times New Roman"/>
+            <w:sz w:val="28"/>
+            <w:szCs w:val="28"/>
+          </w:rPr>
+          <w:t xml:space="preserve"> (They are multiplexed)</w:t>
+        </w:r>
+      </w:ins>
       <w:r>
         <w:rPr>
           <w:rFonts w:ascii="Times New Roman" w:hAnsi="Times New Roman" w:cs="Times New Roman"/>
@@ -715,7 +785,7 @@
           <w:szCs w:val="28"/>
         </w:rPr>
         <w:drawing>
-          <wp:inline distT="0" distB="0" distL="0" distR="0" wp14:anchorId="6464FB3B" wp14:editId="1106E3D6">
+          <wp:inline distT="0" distB="0" distL="0" distR="0" wp14:anchorId="7C3FE2BE" wp14:editId="39EAA06A">
             <wp:extent cx="3649550" cy="2467973"/>
             <wp:effectExtent l="0" t="0" r="8255" b="8890"/>
             <wp:docPr id="1" name="Picture 1"/>
@@ -730,7 +800,7 @@
                     <pic:cNvPicPr/>
                   </pic:nvPicPr>
                   <pic:blipFill>
-                    <a:blip r:embed="rId8">
+                    <a:blip r:embed="rId7">
                       <a:extLst>
                         <a:ext uri="{28A0092B-C50C-407E-A947-70E740481C1C}">
                           <a14:useLocalDpi xmlns:a14="http://schemas.microsoft.com/office/drawing/2010/main" val="0"/>
@@ -1463,7 +1533,7 @@
           <w:szCs w:val="28"/>
         </w:rPr>
         <w:drawing>
-          <wp:inline distT="0" distB="0" distL="0" distR="0" wp14:anchorId="505F38FF" wp14:editId="701A6793">
+          <wp:inline distT="0" distB="0" distL="0" distR="0" wp14:anchorId="7918D30D" wp14:editId="4865A40A">
             <wp:extent cx="3390437" cy="2028825"/>
             <wp:effectExtent l="0" t="0" r="635" b="0"/>
             <wp:docPr id="3" name="Picture 3"/>
@@ -1478,7 +1548,7 @@
                     <pic:cNvPicPr/>
                   </pic:nvPicPr>
                   <pic:blipFill>
-                    <a:blip r:embed="rId9">
+                    <a:blip r:embed="rId8">
                       <a:extLst>
                         <a:ext uri="{28A0092B-C50C-407E-A947-70E740481C1C}">
                           <a14:useLocalDpi xmlns:a14="http://schemas.microsoft.com/office/drawing/2010/main" val="0"/>
@@ -1556,15 +1626,7 @@
           <w:sz w:val="28"/>
           <w:szCs w:val="28"/>
         </w:rPr>
-        <w:t>When the ENABLE pin set to 0, the output buffer is enabled</w:t>
-      </w:r>
-      <w:r>
-        <w:rPr>
-          <w:rFonts w:ascii="Times New Roman" w:hAnsi="Times New Roman" w:cs="Times New Roman"/>
-          <w:sz w:val="28"/>
-          <w:szCs w:val="28"/>
-        </w:rPr>
-        <w:t xml:space="preserve"> and when it is set to 1, the input buffer is enabled.</w:t>
+        <w:t>When the ENABLE pin set to 0, the output buffer is enabled and when it is set to 1, the input buffer is enabled.</w:t>
       </w:r>
     </w:p>
     <w:p>
@@ -1583,25 +1645,7 @@
           <w:szCs w:val="28"/>
         </w:rPr>
         <w:lastRenderedPageBreak/>
-        <w:t>ENABLE</w:t>
-      </w:r>
-      <w:proofErr w:type="gramStart"/>
-      <w:r>
-        <w:rPr>
-          <w:rFonts w:ascii="Times New Roman" w:hAnsi="Times New Roman" w:cs="Times New Roman"/>
-          <w:sz w:val="28"/>
-          <w:szCs w:val="28"/>
-        </w:rPr>
-        <w:t>.[</w:t>
-      </w:r>
-      <w:proofErr w:type="gramEnd"/>
-      <w:r>
-        <w:rPr>
-          <w:rFonts w:ascii="Times New Roman" w:hAnsi="Times New Roman" w:cs="Times New Roman"/>
-          <w:sz w:val="28"/>
-          <w:szCs w:val="28"/>
-        </w:rPr>
-        <w:t xml:space="preserve">0] = 0 </w:t>
+        <w:t xml:space="preserve">ENABLE.[0] = 0 </w:t>
       </w:r>
       <w:r>
         <w:rPr>
@@ -1652,25 +1696,7 @@
           <w:sz w:val="28"/>
           <w:szCs w:val="28"/>
         </w:rPr>
-        <w:t>ENABLE</w:t>
-      </w:r>
-      <w:proofErr w:type="gramStart"/>
-      <w:r>
-        <w:rPr>
-          <w:rFonts w:ascii="Times New Roman" w:hAnsi="Times New Roman" w:cs="Times New Roman"/>
-          <w:sz w:val="28"/>
-          <w:szCs w:val="28"/>
-        </w:rPr>
-        <w:t>.[</w:t>
-      </w:r>
-      <w:proofErr w:type="gramEnd"/>
-      <w:r>
-        <w:rPr>
-          <w:rFonts w:ascii="Times New Roman" w:hAnsi="Times New Roman" w:cs="Times New Roman"/>
-          <w:sz w:val="28"/>
-          <w:szCs w:val="28"/>
-        </w:rPr>
-        <w:t xml:space="preserve">0] = 1 </w:t>
+        <w:t xml:space="preserve">ENABLE.[0] = 1 </w:t>
       </w:r>
       <w:r>
         <w:rPr>
@@ -1722,7 +1748,7 @@
           <w:szCs w:val="28"/>
         </w:rPr>
         <w:drawing>
-          <wp:inline distT="0" distB="0" distL="0" distR="0" wp14:anchorId="4004638B" wp14:editId="036BAFFB">
+          <wp:inline distT="0" distB="0" distL="0" distR="0" wp14:anchorId="7E52F975" wp14:editId="5038F7F0">
             <wp:extent cx="5178016" cy="3105150"/>
             <wp:effectExtent l="0" t="0" r="3810" b="0"/>
             <wp:docPr id="5" name="Picture 5"/>
@@ -1737,7 +1763,7 @@
                     <pic:cNvPicPr/>
                   </pic:nvPicPr>
                   <pic:blipFill>
-                    <a:blip r:embed="rId10">
+                    <a:blip r:embed="rId9">
                       <a:extLst>
                         <a:ext uri="{28A0092B-C50C-407E-A947-70E740481C1C}">
                           <a14:useLocalDpi xmlns:a14="http://schemas.microsoft.com/office/drawing/2010/main" val="0"/>
@@ -1806,8 +1832,6 @@
         </w:rPr>
         <w:t>:</w:t>
       </w:r>
-      <w:bookmarkStart w:id="0" w:name="_GoBack"/>
-      <w:bookmarkEnd w:id="0"/>
     </w:p>
     <w:p>
       <w:pPr>
@@ -2073,7 +2097,7 @@
         </w:rPr>
         <w:lastRenderedPageBreak/>
         <w:drawing>
-          <wp:inline distT="0" distB="0" distL="0" distR="0" wp14:anchorId="554AD38C" wp14:editId="32A297DF">
+          <wp:inline distT="0" distB="0" distL="0" distR="0" wp14:anchorId="348C8489" wp14:editId="0DC54727">
             <wp:extent cx="5943600" cy="3203575"/>
             <wp:effectExtent l="0" t="0" r="0" b="0"/>
             <wp:docPr id="6" name="Picture 6"/>
@@ -2088,7 +2112,7 @@
                     <pic:cNvPicPr/>
                   </pic:nvPicPr>
                   <pic:blipFill>
-                    <a:blip r:embed="rId11">
+                    <a:blip r:embed="rId10">
                       <a:extLst>
                         <a:ext uri="{28A0092B-C50C-407E-A947-70E740481C1C}">
                           <a14:useLocalDpi xmlns:a14="http://schemas.microsoft.com/office/drawing/2010/main" val="0"/>
@@ -2367,7 +2391,63 @@
           <w:sz w:val="28"/>
           <w:szCs w:val="28"/>
         </w:rPr>
-        <w:t>HIGH unless an external pull-down register is used.</w:t>
+        <w:t xml:space="preserve">HIGH unless an external </w:t>
+      </w:r>
+      <w:del w:id="8" w:author="vivek bhageria" w:date="2019-12-22T20:27:00Z">
+        <w:r>
+          <w:rPr>
+            <w:rFonts w:ascii="Times New Roman" w:hAnsi="Times New Roman" w:cs="Times New Roman"/>
+            <w:sz w:val="28"/>
+            <w:szCs w:val="28"/>
+          </w:rPr>
+          <w:delText>pull-down register</w:delText>
+        </w:r>
+      </w:del>
+      <w:ins w:id="9" w:author="vivek bhageria" w:date="2019-12-22T20:27:00Z">
+        <w:r>
+          <w:rPr>
+            <w:rFonts w:ascii="Times New Roman" w:hAnsi="Times New Roman" w:cs="Times New Roman"/>
+            <w:sz w:val="28"/>
+            <w:szCs w:val="28"/>
+          </w:rPr>
+          <w:t>ground</w:t>
+        </w:r>
+      </w:ins>
+      <w:r>
+        <w:rPr>
+          <w:rFonts w:ascii="Times New Roman" w:hAnsi="Times New Roman" w:cs="Times New Roman"/>
+          <w:sz w:val="28"/>
+          <w:szCs w:val="28"/>
+        </w:rPr>
+        <w:t xml:space="preserve"> is </w:t>
+      </w:r>
+      <w:ins w:id="10" w:author="vivek bhageria" w:date="2019-12-22T20:27:00Z">
+        <w:r>
+          <w:rPr>
+            <w:rFonts w:ascii="Times New Roman" w:hAnsi="Times New Roman" w:cs="Times New Roman"/>
+            <w:sz w:val="28"/>
+            <w:szCs w:val="28"/>
+          </w:rPr>
+          <w:t>connected</w:t>
+        </w:r>
+      </w:ins>
+      <w:del w:id="11" w:author="vivek bhageria" w:date="2019-12-22T20:27:00Z">
+        <w:r>
+          <w:rPr>
+            <w:rFonts w:ascii="Times New Roman" w:hAnsi="Times New Roman" w:cs="Times New Roman"/>
+            <w:sz w:val="28"/>
+            <w:szCs w:val="28"/>
+          </w:rPr>
+          <w:delText>used</w:delText>
+        </w:r>
+      </w:del>
+      <w:r>
+        <w:rPr>
+          <w:rFonts w:ascii="Times New Roman" w:hAnsi="Times New Roman" w:cs="Times New Roman"/>
+          <w:sz w:val="28"/>
+          <w:szCs w:val="28"/>
+        </w:rPr>
+        <w:t>.</w:t>
       </w:r>
     </w:p>
     <w:p>
@@ -2398,7 +2478,35 @@
           <w:sz w:val="28"/>
           <w:szCs w:val="28"/>
         </w:rPr>
-        <w:t xml:space="preserve"> If the input is configured for pull-down, then the state will be LOW unless an external pull-up register is used. </w:t>
+        <w:t xml:space="preserve"> If the input is configured for pull-down, then the state will be LOW unless an external </w:t>
+      </w:r>
+      <w:del w:id="12" w:author="vivek bhageria" w:date="2019-12-22T20:27:00Z">
+        <w:r>
+          <w:rPr>
+            <w:rFonts w:ascii="Times New Roman" w:hAnsi="Times New Roman" w:cs="Times New Roman"/>
+            <w:sz w:val="28"/>
+            <w:szCs w:val="28"/>
+          </w:rPr>
+          <w:delText>pull-up register is used</w:delText>
+        </w:r>
+      </w:del>
+      <w:ins w:id="13" w:author="vivek bhageria" w:date="2019-12-22T20:27:00Z">
+        <w:r>
+          <w:rPr>
+            <w:rFonts w:ascii="Times New Roman" w:hAnsi="Times New Roman" w:cs="Times New Roman"/>
+            <w:sz w:val="28"/>
+            <w:szCs w:val="28"/>
+          </w:rPr>
+          <w:t>HIGH is connected</w:t>
+        </w:r>
+      </w:ins>
+      <w:r>
+        <w:rPr>
+          <w:rFonts w:ascii="Times New Roman" w:hAnsi="Times New Roman" w:cs="Times New Roman"/>
+          <w:sz w:val="28"/>
+          <w:szCs w:val="28"/>
+        </w:rPr>
+        <w:t xml:space="preserve">. </w:t>
       </w:r>
     </w:p>
     <w:p>
@@ -2484,7 +2592,7 @@
         </w:rPr>
         <w:lastRenderedPageBreak/>
         <w:drawing>
-          <wp:inline distT="0" distB="0" distL="0" distR="0" wp14:anchorId="22A92313" wp14:editId="4DB35A4E">
+          <wp:inline distT="0" distB="0" distL="0" distR="0" wp14:anchorId="64474C4D" wp14:editId="1E471B76">
             <wp:extent cx="2905125" cy="1727101"/>
             <wp:effectExtent l="0" t="0" r="0" b="6985"/>
             <wp:docPr id="8" name="Picture 8"/>
@@ -2499,7 +2607,7 @@
                     <pic:cNvPicPr/>
                   </pic:nvPicPr>
                   <pic:blipFill>
-                    <a:blip r:embed="rId12">
+                    <a:blip r:embed="rId11">
                       <a:extLst>
                         <a:ext uri="{28A0092B-C50C-407E-A947-70E740481C1C}">
                           <a14:useLocalDpi xmlns:a14="http://schemas.microsoft.com/office/drawing/2010/main" val="0"/>
@@ -2535,23 +2643,13 @@
           <w:szCs w:val="28"/>
         </w:rPr>
       </w:pPr>
-      <w:proofErr w:type="gramStart"/>
-      <w:r>
-        <w:rPr>
-          <w:rFonts w:ascii="Times New Roman" w:hAnsi="Times New Roman" w:cs="Times New Roman"/>
-          <w:sz w:val="28"/>
-          <w:szCs w:val="28"/>
-        </w:rPr>
-        <w:t>Fig.</w:t>
-      </w:r>
-      <w:proofErr w:type="gramEnd"/>
-      <w:r>
-        <w:rPr>
-          <w:rFonts w:ascii="Times New Roman" w:hAnsi="Times New Roman" w:cs="Times New Roman"/>
-          <w:sz w:val="28"/>
-          <w:szCs w:val="28"/>
-        </w:rPr>
-        <w:t xml:space="preserve"> </w:t>
+      <w:r>
+        <w:rPr>
+          <w:rFonts w:ascii="Times New Roman" w:hAnsi="Times New Roman" w:cs="Times New Roman"/>
+          <w:sz w:val="28"/>
+          <w:szCs w:val="28"/>
+        </w:rPr>
+        <w:t xml:space="preserve">Fig. </w:t>
       </w:r>
     </w:p>
     <w:p>
@@ -2882,8 +2980,8 @@
 </file>
 
 <file path=word/numbering.xml><?xml version="1.0" encoding="utf-8"?>
-<w:numbering xmlns:wpc="http://schemas.microsoft.com/office/word/2010/wordprocessingCanvas" xmlns:mc="http://schemas.openxmlformats.org/markup-compatibility/2006" xmlns:o="urn:schemas-microsoft-com:office:office" xmlns:r="http://schemas.openxmlformats.org/officeDocument/2006/relationships" xmlns:m="http://schemas.openxmlformats.org/officeDocument/2006/math" xmlns:v="urn:schemas-microsoft-com:vml" xmlns:wp14="http://schemas.microsoft.com/office/word/2010/wordprocessingDrawing" xmlns:wp="http://schemas.openxmlformats.org/drawingml/2006/wordprocessingDrawing" xmlns:w10="urn:schemas-microsoft-com:office:word" xmlns:w="http://schemas.openxmlformats.org/wordprocessingml/2006/main" xmlns:w14="http://schemas.microsoft.com/office/word/2010/wordml" xmlns:wpg="http://schemas.microsoft.com/office/word/2010/wordprocessingGroup" xmlns:wpi="http://schemas.microsoft.com/office/word/2010/wordprocessingInk" xmlns:wne="http://schemas.microsoft.com/office/word/2006/wordml" xmlns:wps="http://schemas.microsoft.com/office/word/2010/wordprocessingShape" mc:Ignorable="w14 wp14">
-  <w:abstractNum w:abstractNumId="0">
+<w:numbering xmlns:wpc="http://schemas.microsoft.com/office/word/2010/wordprocessingCanvas" xmlns:cx="http://schemas.microsoft.com/office/drawing/2014/chartex" xmlns:cx1="http://schemas.microsoft.com/office/drawing/2015/9/8/chartex" xmlns:cx2="http://schemas.microsoft.com/office/drawing/2015/10/21/chartex" xmlns:cx3="http://schemas.microsoft.com/office/drawing/2016/5/9/chartex" xmlns:cx4="http://schemas.microsoft.com/office/drawing/2016/5/10/chartex" xmlns:cx5="http://schemas.microsoft.com/office/drawing/2016/5/11/chartex" xmlns:cx6="http://schemas.microsoft.com/office/drawing/2016/5/12/chartex" xmlns:cx7="http://schemas.microsoft.com/office/drawing/2016/5/13/chartex" xmlns:cx8="http://schemas.microsoft.com/office/drawing/2016/5/14/chartex" xmlns:mc="http://schemas.openxmlformats.org/markup-compatibility/2006" xmlns:aink="http://schemas.microsoft.com/office/drawing/2016/ink" xmlns:am3d="http://schemas.microsoft.com/office/drawing/2017/model3d" xmlns:o="urn:schemas-microsoft-com:office:office" xmlns:r="http://schemas.openxmlformats.org/officeDocument/2006/relationships" xmlns:m="http://schemas.openxmlformats.org/officeDocument/2006/math" xmlns:v="urn:schemas-microsoft-com:vml" xmlns:wp14="http://schemas.microsoft.com/office/word/2010/wordprocessingDrawing" xmlns:wp="http://schemas.openxmlformats.org/drawingml/2006/wordprocessingDrawing" xmlns:w10="urn:schemas-microsoft-com:office:word" xmlns:w="http://schemas.openxmlformats.org/wordprocessingml/2006/main" xmlns:w14="http://schemas.microsoft.com/office/word/2010/wordml" xmlns:w15="http://schemas.microsoft.com/office/word/2012/wordml" xmlns:w16cid="http://schemas.microsoft.com/office/word/2016/wordml/cid" xmlns:w16se="http://schemas.microsoft.com/office/word/2015/wordml/symex" xmlns:wpg="http://schemas.microsoft.com/office/word/2010/wordprocessingGroup" xmlns:wpi="http://schemas.microsoft.com/office/word/2010/wordprocessingInk" xmlns:wne="http://schemas.microsoft.com/office/word/2006/wordml" xmlns:wps="http://schemas.microsoft.com/office/word/2010/wordprocessingShape" mc:Ignorable="w14 w15 w16se w16cid wp14">
+  <w:abstractNum w:abstractNumId="0" w15:restartNumberingAfterBreak="0">
     <w:nsid w:val="00AF66B5"/>
     <w:multiLevelType w:val="hybridMultilevel"/>
     <w:tmpl w:val="FB707FD2"/>
@@ -2996,7 +3094,7 @@
       </w:rPr>
     </w:lvl>
   </w:abstractNum>
-  <w:abstractNum w:abstractNumId="1">
+  <w:abstractNum w:abstractNumId="1" w15:restartNumberingAfterBreak="0">
     <w:nsid w:val="11A51A86"/>
     <w:multiLevelType w:val="hybridMultilevel"/>
     <w:tmpl w:val="90E050B0"/>
@@ -3109,7 +3207,7 @@
       </w:rPr>
     </w:lvl>
   </w:abstractNum>
-  <w:abstractNum w:abstractNumId="2">
+  <w:abstractNum w:abstractNumId="2" w15:restartNumberingAfterBreak="0">
     <w:nsid w:val="1B9E2405"/>
     <w:multiLevelType w:val="hybridMultilevel"/>
     <w:tmpl w:val="253A883E"/>
@@ -3222,7 +3320,7 @@
       </w:rPr>
     </w:lvl>
   </w:abstractNum>
-  <w:abstractNum w:abstractNumId="3">
+  <w:abstractNum w:abstractNumId="3" w15:restartNumberingAfterBreak="0">
     <w:nsid w:val="1C970C6E"/>
     <w:multiLevelType w:val="hybridMultilevel"/>
     <w:tmpl w:val="28E8A324"/>
@@ -3335,7 +3433,7 @@
       </w:rPr>
     </w:lvl>
   </w:abstractNum>
-  <w:abstractNum w:abstractNumId="4">
+  <w:abstractNum w:abstractNumId="4" w15:restartNumberingAfterBreak="0">
     <w:nsid w:val="2B577249"/>
     <w:multiLevelType w:val="hybridMultilevel"/>
     <w:tmpl w:val="37AC5280"/>
@@ -3448,7 +3546,7 @@
       </w:rPr>
     </w:lvl>
   </w:abstractNum>
-  <w:abstractNum w:abstractNumId="5">
+  <w:abstractNum w:abstractNumId="5" w15:restartNumberingAfterBreak="0">
     <w:nsid w:val="41843826"/>
     <w:multiLevelType w:val="hybridMultilevel"/>
     <w:tmpl w:val="5B0C2DF8"/>
@@ -3561,7 +3659,7 @@
       </w:rPr>
     </w:lvl>
   </w:abstractNum>
-  <w:abstractNum w:abstractNumId="6">
+  <w:abstractNum w:abstractNumId="6" w15:restartNumberingAfterBreak="0">
     <w:nsid w:val="43973D2C"/>
     <w:multiLevelType w:val="hybridMultilevel"/>
     <w:tmpl w:val="26C01E86"/>
@@ -3647,7 +3745,7 @@
       </w:pPr>
     </w:lvl>
   </w:abstractNum>
-  <w:abstractNum w:abstractNumId="7">
+  <w:abstractNum w:abstractNumId="7" w15:restartNumberingAfterBreak="0">
     <w:nsid w:val="4EA14DC0"/>
     <w:multiLevelType w:val="hybridMultilevel"/>
     <w:tmpl w:val="2D22CEBC"/>
@@ -3733,7 +3831,7 @@
       </w:pPr>
     </w:lvl>
   </w:abstractNum>
-  <w:abstractNum w:abstractNumId="8">
+  <w:abstractNum w:abstractNumId="8" w15:restartNumberingAfterBreak="0">
     <w:nsid w:val="559634C6"/>
     <w:multiLevelType w:val="hybridMultilevel"/>
     <w:tmpl w:val="C0807BA8"/>
@@ -3846,7 +3944,7 @@
       </w:rPr>
     </w:lvl>
   </w:abstractNum>
-  <w:abstractNum w:abstractNumId="9">
+  <w:abstractNum w:abstractNumId="9" w15:restartNumberingAfterBreak="0">
     <w:nsid w:val="577D2A2F"/>
     <w:multiLevelType w:val="hybridMultilevel"/>
     <w:tmpl w:val="EE6668BC"/>
@@ -3932,7 +4030,7 @@
       </w:pPr>
     </w:lvl>
   </w:abstractNum>
-  <w:abstractNum w:abstractNumId="10">
+  <w:abstractNum w:abstractNumId="10" w15:restartNumberingAfterBreak="0">
     <w:nsid w:val="684976C7"/>
     <w:multiLevelType w:val="hybridMultilevel"/>
     <w:tmpl w:val="0714C542"/>
@@ -4045,7 +4143,7 @@
       </w:rPr>
     </w:lvl>
   </w:abstractNum>
-  <w:abstractNum w:abstractNumId="11">
+  <w:abstractNum w:abstractNumId="11" w15:restartNumberingAfterBreak="0">
     <w:nsid w:val="715065FE"/>
     <w:multiLevelType w:val="hybridMultilevel"/>
     <w:tmpl w:val="2564DBD8"/>
@@ -4158,7 +4256,7 @@
       </w:rPr>
     </w:lvl>
   </w:abstractNum>
-  <w:abstractNum w:abstractNumId="12">
+  <w:abstractNum w:abstractNumId="12" w15:restartNumberingAfterBreak="0">
     <w:nsid w:val="76881678"/>
     <w:multiLevelType w:val="hybridMultilevel"/>
     <w:tmpl w:val="5A2A53C2"/>
@@ -4244,7 +4342,7 @@
       </w:pPr>
     </w:lvl>
   </w:abstractNum>
-  <w:abstractNum w:abstractNumId="13">
+  <w:abstractNum w:abstractNumId="13" w15:restartNumberingAfterBreak="0">
     <w:nsid w:val="77875AC9"/>
     <w:multiLevelType w:val="hybridMultilevel"/>
     <w:tmpl w:val="35C8BAE8"/>
@@ -4375,8 +4473,16 @@
 </w:numbering>
 </file>
 
+<file path=word/people.xml><?xml version="1.0" encoding="utf-8"?>
+<w15:people xmlns:wpc="http://schemas.microsoft.com/office/word/2010/wordprocessingCanvas" xmlns:cx="http://schemas.microsoft.com/office/drawing/2014/chartex" xmlns:cx1="http://schemas.microsoft.com/office/drawing/2015/9/8/chartex" xmlns:cx2="http://schemas.microsoft.com/office/drawing/2015/10/21/chartex" xmlns:cx3="http://schemas.microsoft.com/office/drawing/2016/5/9/chartex" xmlns:cx4="http://schemas.microsoft.com/office/drawing/2016/5/10/chartex" xmlns:cx5="http://schemas.microsoft.com/office/drawing/2016/5/11/chartex" xmlns:cx6="http://schemas.microsoft.com/office/drawing/2016/5/12/chartex" xmlns:cx7="http://schemas.microsoft.com/office/drawing/2016/5/13/chartex" xmlns:cx8="http://schemas.microsoft.com/office/drawing/2016/5/14/chartex" xmlns:mc="http://schemas.openxmlformats.org/markup-compatibility/2006" xmlns:aink="http://schemas.microsoft.com/office/drawing/2016/ink" xmlns:am3d="http://schemas.microsoft.com/office/drawing/2017/model3d" xmlns:o="urn:schemas-microsoft-com:office:office" xmlns:r="http://schemas.openxmlformats.org/officeDocument/2006/relationships" xmlns:m="http://schemas.openxmlformats.org/officeDocument/2006/math" xmlns:v="urn:schemas-microsoft-com:vml" xmlns:wp14="http://schemas.microsoft.com/office/word/2010/wordprocessingDrawing" xmlns:wp="http://schemas.openxmlformats.org/drawingml/2006/wordprocessingDrawing" xmlns:w10="urn:schemas-microsoft-com:office:word" xmlns:w="http://schemas.openxmlformats.org/wordprocessingml/2006/main" xmlns:w14="http://schemas.microsoft.com/office/word/2010/wordml" xmlns:w15="http://schemas.microsoft.com/office/word/2012/wordml" xmlns:w16cid="http://schemas.microsoft.com/office/word/2016/wordml/cid" xmlns:w16se="http://schemas.microsoft.com/office/word/2015/wordml/symex" xmlns:wpg="http://schemas.microsoft.com/office/word/2010/wordprocessingGroup" xmlns:wpi="http://schemas.microsoft.com/office/word/2010/wordprocessingInk" xmlns:wne="http://schemas.microsoft.com/office/word/2006/wordml" xmlns:wps="http://schemas.microsoft.com/office/word/2010/wordprocessingShape" mc:Ignorable="w14 w15 w16se w16cid wp14">
+  <w15:person w15:author="vivek bhageria">
+    <w15:presenceInfo w15:providerId="Windows Live" w15:userId="74ed1c2a59230ee4"/>
+  </w15:person>
+</w15:people>
+</file>
+
 <file path=word/styles.xml><?xml version="1.0" encoding="utf-8"?>
-<w:styles xmlns:mc="http://schemas.openxmlformats.org/markup-compatibility/2006" xmlns:r="http://schemas.openxmlformats.org/officeDocument/2006/relationships" xmlns:w="http://schemas.openxmlformats.org/wordprocessingml/2006/main" xmlns:w14="http://schemas.microsoft.com/office/word/2010/wordml" mc:Ignorable="w14">
+<w:styles xmlns:mc="http://schemas.openxmlformats.org/markup-compatibility/2006" xmlns:r="http://schemas.openxmlformats.org/officeDocument/2006/relationships" xmlns:w="http://schemas.openxmlformats.org/wordprocessingml/2006/main" xmlns:w14="http://schemas.microsoft.com/office/word/2010/wordml" xmlns:w15="http://schemas.microsoft.com/office/word/2012/wordml" xmlns:w16cid="http://schemas.microsoft.com/office/word/2016/wordml/cid" xmlns:w16se="http://schemas.microsoft.com/office/word/2015/wordml/symex" mc:Ignorable="w14 w15 w16se w16cid">
   <w:docDefaults>
     <w:rPrDefault>
       <w:rPr>
@@ -4392,144 +4498,383 @@
       </w:pPr>
     </w:pPrDefault>
   </w:docDefaults>
-  <w:latentStyles w:defLockedState="0" w:defUIPriority="99" w:defSemiHidden="1" w:defUnhideWhenUsed="1" w:defQFormat="0" w:count="267">
-    <w:lsdException w:name="Normal" w:semiHidden="0" w:uiPriority="0" w:unhideWhenUsed="0" w:qFormat="1"/>
-    <w:lsdException w:name="heading 1" w:semiHidden="0" w:uiPriority="9" w:unhideWhenUsed="0" w:qFormat="1"/>
-    <w:lsdException w:name="heading 2" w:uiPriority="9" w:qFormat="1"/>
-    <w:lsdException w:name="heading 3" w:uiPriority="9" w:qFormat="1"/>
-    <w:lsdException w:name="heading 4" w:uiPriority="9" w:qFormat="1"/>
-    <w:lsdException w:name="heading 5" w:uiPriority="9" w:qFormat="1"/>
-    <w:lsdException w:name="heading 6" w:uiPriority="9" w:qFormat="1"/>
-    <w:lsdException w:name="heading 7" w:uiPriority="9" w:qFormat="1"/>
-    <w:lsdException w:name="heading 8" w:uiPriority="9" w:qFormat="1"/>
-    <w:lsdException w:name="heading 9" w:uiPriority="9" w:qFormat="1"/>
-    <w:lsdException w:name="toc 1" w:uiPriority="39"/>
-    <w:lsdException w:name="toc 2" w:uiPriority="39"/>
-    <w:lsdException w:name="toc 3" w:uiPriority="39"/>
-    <w:lsdException w:name="toc 4" w:uiPriority="39"/>
-    <w:lsdException w:name="toc 5" w:uiPriority="39"/>
-    <w:lsdException w:name="toc 6" w:uiPriority="39"/>
-    <w:lsdException w:name="toc 7" w:uiPriority="39"/>
-    <w:lsdException w:name="toc 8" w:uiPriority="39"/>
-    <w:lsdException w:name="toc 9" w:uiPriority="39"/>
-    <w:lsdException w:name="caption" w:uiPriority="35" w:qFormat="1"/>
-    <w:lsdException w:name="Title" w:semiHidden="0" w:uiPriority="10" w:unhideWhenUsed="0" w:qFormat="1"/>
-    <w:lsdException w:name="Default Paragraph Font" w:uiPriority="1"/>
-    <w:lsdException w:name="Subtitle" w:semiHidden="0" w:uiPriority="11" w:unhideWhenUsed="0" w:qFormat="1"/>
-    <w:lsdException w:name="Strong" w:semiHidden="0" w:uiPriority="22" w:unhideWhenUsed="0" w:qFormat="1"/>
-    <w:lsdException w:name="Emphasis" w:semiHidden="0" w:uiPriority="20" w:unhideWhenUsed="0" w:qFormat="1"/>
-    <w:lsdException w:name="Table Grid" w:semiHidden="0" w:uiPriority="59" w:unhideWhenUsed="0"/>
-    <w:lsdException w:name="Placeholder Text" w:unhideWhenUsed="0"/>
-    <w:lsdException w:name="No Spacing" w:semiHidden="0" w:uiPriority="1" w:unhideWhenUsed="0" w:qFormat="1"/>
-    <w:lsdException w:name="Light Shading" w:semiHidden="0" w:uiPriority="60" w:unhideWhenUsed="0"/>
-    <w:lsdException w:name="Light List" w:semiHidden="0" w:uiPriority="61" w:unhideWhenUsed="0"/>
-    <w:lsdException w:name="Light Grid" w:semiHidden="0" w:uiPriority="62" w:unhideWhenUsed="0"/>
-    <w:lsdException w:name="Medium Shading 1" w:semiHidden="0" w:uiPriority="63" w:unhideWhenUsed="0"/>
-    <w:lsdException w:name="Medium Shading 2" w:semiHidden="0" w:uiPriority="64" w:unhideWhenUsed="0"/>
-    <w:lsdException w:name="Medium List 1" w:semiHidden="0" w:uiPriority="65" w:unhideWhenUsed="0"/>
-    <w:lsdException w:name="Medium List 2" w:semiHidden="0" w:uiPriority="66" w:unhideWhenUsed="0"/>
-    <w:lsdException w:name="Medium Grid 1" w:semiHidden="0" w:uiPriority="67" w:unhideWhenUsed="0"/>
-    <w:lsdException w:name="Medium Grid 2" w:semiHidden="0" w:uiPriority="68" w:unhideWhenUsed="0"/>
-    <w:lsdException w:name="Medium Grid 3" w:semiHidden="0" w:uiPriority="69" w:unhideWhenUsed="0"/>
-    <w:lsdException w:name="Dark List" w:semiHidden="0" w:uiPriority="70" w:unhideWhenUsed="0"/>
-    <w:lsdException w:name="Colorful Shading" w:semiHidden="0" w:uiPriority="71" w:unhideWhenUsed="0"/>
-    <w:lsdException w:name="Colorful List" w:semiHidden="0" w:uiPriority="72" w:unhideWhenUsed="0"/>
-    <w:lsdException w:name="Colorful Grid" w:semiHidden="0" w:uiPriority="73" w:unhideWhenUsed="0"/>
-    <w:lsdException w:name="Light Shading Accent 1" w:semiHidden="0" w:uiPriority="60" w:unhideWhenUsed="0"/>
-    <w:lsdException w:name="Light List Accent 1" w:semiHidden="0" w:uiPriority="61" w:unhideWhenUsed="0"/>
-    <w:lsdException w:name="Light Grid Accent 1" w:semiHidden="0" w:uiPriority="62" w:unhideWhenUsed="0"/>
-    <w:lsdException w:name="Medium Shading 1 Accent 1" w:semiHidden="0" w:uiPriority="63" w:unhideWhenUsed="0"/>
-    <w:lsdException w:name="Medium Shading 2 Accent 1" w:semiHidden="0" w:uiPriority="64" w:unhideWhenUsed="0"/>
-    <w:lsdException w:name="Medium List 1 Accent 1" w:semiHidden="0" w:uiPriority="65" w:unhideWhenUsed="0"/>
-    <w:lsdException w:name="Revision" w:unhideWhenUsed="0"/>
-    <w:lsdException w:name="List Paragraph" w:semiHidden="0" w:uiPriority="34" w:unhideWhenUsed="0" w:qFormat="1"/>
-    <w:lsdException w:name="Quote" w:semiHidden="0" w:uiPriority="29" w:unhideWhenUsed="0" w:qFormat="1"/>
-    <w:lsdException w:name="Intense Quote" w:semiHidden="0" w:uiPriority="30" w:unhideWhenUsed="0" w:qFormat="1"/>
-    <w:lsdException w:name="Medium List 2 Accent 1" w:semiHidden="0" w:uiPriority="66" w:unhideWhenUsed="0"/>
-    <w:lsdException w:name="Medium Grid 1 Accent 1" w:semiHidden="0" w:uiPriority="67" w:unhideWhenUsed="0"/>
-    <w:lsdException w:name="Medium Grid 2 Accent 1" w:semiHidden="0" w:uiPriority="68" w:unhideWhenUsed="0"/>
-    <w:lsdException w:name="Medium Grid 3 Accent 1" w:semiHidden="0" w:uiPriority="69" w:unhideWhenUsed="0"/>
-    <w:lsdException w:name="Dark List Accent 1" w:semiHidden="0" w:uiPriority="70" w:unhideWhenUsed="0"/>
-    <w:lsdException w:name="Colorful Shading Accent 1" w:semiHidden="0" w:uiPriority="71" w:unhideWhenUsed="0"/>
-    <w:lsdException w:name="Colorful List Accent 1" w:semiHidden="0" w:uiPriority="72" w:unhideWhenUsed="0"/>
-    <w:lsdException w:name="Colorful Grid Accent 1" w:semiHidden="0" w:uiPriority="73" w:unhideWhenUsed="0"/>
-    <w:lsdException w:name="Light Shading Accent 2" w:semiHidden="0" w:uiPriority="60" w:unhideWhenUsed="0"/>
-    <w:lsdException w:name="Light List Accent 2" w:semiHidden="0" w:uiPriority="61" w:unhideWhenUsed="0"/>
-    <w:lsdException w:name="Light Grid Accent 2" w:semiHidden="0" w:uiPriority="62" w:unhideWhenUsed="0"/>
-    <w:lsdException w:name="Medium Shading 1 Accent 2" w:semiHidden="0" w:uiPriority="63" w:unhideWhenUsed="0"/>
-    <w:lsdException w:name="Medium Shading 2 Accent 2" w:semiHidden="0" w:uiPriority="64" w:unhideWhenUsed="0"/>
-    <w:lsdException w:name="Medium List 1 Accent 2" w:semiHidden="0" w:uiPriority="65" w:unhideWhenUsed="0"/>
-    <w:lsdException w:name="Medium List 2 Accent 2" w:semiHidden="0" w:uiPriority="66" w:unhideWhenUsed="0"/>
-    <w:lsdException w:name="Medium Grid 1 Accent 2" w:semiHidden="0" w:uiPriority="67" w:unhideWhenUsed="0"/>
-    <w:lsdException w:name="Medium Grid 2 Accent 2" w:semiHidden="0" w:uiPriority="68" w:unhideWhenUsed="0"/>
-    <w:lsdException w:name="Medium Grid 3 Accent 2" w:semiHidden="0" w:uiPriority="69" w:unhideWhenUsed="0"/>
-    <w:lsdException w:name="Dark List Accent 2" w:semiHidden="0" w:uiPriority="70" w:unhideWhenUsed="0"/>
-    <w:lsdException w:name="Colorful Shading Accent 2" w:semiHidden="0" w:uiPriority="71" w:unhideWhenUsed="0"/>
-    <w:lsdException w:name="Colorful List Accent 2" w:semiHidden="0" w:uiPriority="72" w:unhideWhenUsed="0"/>
-    <w:lsdException w:name="Colorful Grid Accent 2" w:semiHidden="0" w:uiPriority="73" w:unhideWhenUsed="0"/>
-    <w:lsdException w:name="Light Shading Accent 3" w:semiHidden="0" w:uiPriority="60" w:unhideWhenUsed="0"/>
-    <w:lsdException w:name="Light List Accent 3" w:semiHidden="0" w:uiPriority="61" w:unhideWhenUsed="0"/>
-    <w:lsdException w:name="Light Grid Accent 3" w:semiHidden="0" w:uiPriority="62" w:unhideWhenUsed="0"/>
-    <w:lsdException w:name="Medium Shading 1 Accent 3" w:semiHidden="0" w:uiPriority="63" w:unhideWhenUsed="0"/>
-    <w:lsdException w:name="Medium Shading 2 Accent 3" w:semiHidden="0" w:uiPriority="64" w:unhideWhenUsed="0"/>
-    <w:lsdException w:name="Medium List 1 Accent 3" w:semiHidden="0" w:uiPriority="65" w:unhideWhenUsed="0"/>
-    <w:lsdException w:name="Medium List 2 Accent 3" w:semiHidden="0" w:uiPriority="66" w:unhideWhenUsed="0"/>
-    <w:lsdException w:name="Medium Grid 1 Accent 3" w:semiHidden="0" w:uiPriority="67" w:unhideWhenUsed="0"/>
-    <w:lsdException w:name="Medium Grid 2 Accent 3" w:semiHidden="0" w:uiPriority="68" w:unhideWhenUsed="0"/>
-    <w:lsdException w:name="Medium Grid 3 Accent 3" w:semiHidden="0" w:uiPriority="69" w:unhideWhenUsed="0"/>
-    <w:lsdException w:name="Dark List Accent 3" w:semiHidden="0" w:uiPriority="70" w:unhideWhenUsed="0"/>
-    <w:lsdException w:name="Colorful Shading Accent 3" w:semiHidden="0" w:uiPriority="71" w:unhideWhenUsed="0"/>
-    <w:lsdException w:name="Colorful List Accent 3" w:semiHidden="0" w:uiPriority="72" w:unhideWhenUsed="0"/>
-    <w:lsdException w:name="Colorful Grid Accent 3" w:semiHidden="0" w:uiPriority="73" w:unhideWhenUsed="0"/>
-    <w:lsdException w:name="Light Shading Accent 4" w:semiHidden="0" w:uiPriority="60" w:unhideWhenUsed="0"/>
-    <w:lsdException w:name="Light List Accent 4" w:semiHidden="0" w:uiPriority="61" w:unhideWhenUsed="0"/>
-    <w:lsdException w:name="Light Grid Accent 4" w:semiHidden="0" w:uiPriority="62" w:unhideWhenUsed="0"/>
-    <w:lsdException w:name="Medium Shading 1 Accent 4" w:semiHidden="0" w:uiPriority="63" w:unhideWhenUsed="0"/>
-    <w:lsdException w:name="Medium Shading 2 Accent 4" w:semiHidden="0" w:uiPriority="64" w:unhideWhenUsed="0"/>
-    <w:lsdException w:name="Medium List 1 Accent 4" w:semiHidden="0" w:uiPriority="65" w:unhideWhenUsed="0"/>
-    <w:lsdException w:name="Medium List 2 Accent 4" w:semiHidden="0" w:uiPriority="66" w:unhideWhenUsed="0"/>
-    <w:lsdException w:name="Medium Grid 1 Accent 4" w:semiHidden="0" w:uiPriority="67" w:unhideWhenUsed="0"/>
-    <w:lsdException w:name="Medium Grid 2 Accent 4" w:semiHidden="0" w:uiPriority="68" w:unhideWhenUsed="0"/>
-    <w:lsdException w:name="Medium Grid 3 Accent 4" w:semiHidden="0" w:uiPriority="69" w:unhideWhenUsed="0"/>
-    <w:lsdException w:name="Dark List Accent 4" w:semiHidden="0" w:uiPriority="70" w:unhideWhenUsed="0"/>
-    <w:lsdException w:name="Colorful Shading Accent 4" w:semiHidden="0" w:uiPriority="71" w:unhideWhenUsed="0"/>
-    <w:lsdException w:name="Colorful List Accent 4" w:semiHidden="0" w:uiPriority="72" w:unhideWhenUsed="0"/>
-    <w:lsdException w:name="Colorful Grid Accent 4" w:semiHidden="0" w:uiPriority="73" w:unhideWhenUsed="0"/>
-    <w:lsdException w:name="Light Shading Accent 5" w:semiHidden="0" w:uiPriority="60" w:unhideWhenUsed="0"/>
-    <w:lsdException w:name="Light List Accent 5" w:semiHidden="0" w:uiPriority="61" w:unhideWhenUsed="0"/>
-    <w:lsdException w:name="Light Grid Accent 5" w:semiHidden="0" w:uiPriority="62" w:unhideWhenUsed="0"/>
-    <w:lsdException w:name="Medium Shading 1 Accent 5" w:semiHidden="0" w:uiPriority="63" w:unhideWhenUsed="0"/>
-    <w:lsdException w:name="Medium Shading 2 Accent 5" w:semiHidden="0" w:uiPriority="64" w:unhideWhenUsed="0"/>
-    <w:lsdException w:name="Medium List 1 Accent 5" w:semiHidden="0" w:uiPriority="65" w:unhideWhenUsed="0"/>
-    <w:lsdException w:name="Medium List 2 Accent 5" w:semiHidden="0" w:uiPriority="66" w:unhideWhenUsed="0"/>
-    <w:lsdException w:name="Medium Grid 1 Accent 5" w:semiHidden="0" w:uiPriority="67" w:unhideWhenUsed="0"/>
-    <w:lsdException w:name="Medium Grid 2 Accent 5" w:semiHidden="0" w:uiPriority="68" w:unhideWhenUsed="0"/>
-    <w:lsdException w:name="Medium Grid 3 Accent 5" w:semiHidden="0" w:uiPriority="69" w:unhideWhenUsed="0"/>
-    <w:lsdException w:name="Dark List Accent 5" w:semiHidden="0" w:uiPriority="70" w:unhideWhenUsed="0"/>
-    <w:lsdException w:name="Colorful Shading Accent 5" w:semiHidden="0" w:uiPriority="71" w:unhideWhenUsed="0"/>
-    <w:lsdException w:name="Colorful List Accent 5" w:semiHidden="0" w:uiPriority="72" w:unhideWhenUsed="0"/>
-    <w:lsdException w:name="Colorful Grid Accent 5" w:semiHidden="0" w:uiPriority="73" w:unhideWhenUsed="0"/>
-    <w:lsdException w:name="Light Shading Accent 6" w:semiHidden="0" w:uiPriority="60" w:unhideWhenUsed="0"/>
-    <w:lsdException w:name="Light List Accent 6" w:semiHidden="0" w:uiPriority="61" w:unhideWhenUsed="0"/>
-    <w:lsdException w:name="Light Grid Accent 6" w:semiHidden="0" w:uiPriority="62" w:unhideWhenUsed="0"/>
-    <w:lsdException w:name="Medium Shading 1 Accent 6" w:semiHidden="0" w:uiPriority="63" w:unhideWhenUsed="0"/>
-    <w:lsdException w:name="Medium Shading 2 Accent 6" w:semiHidden="0" w:uiPriority="64" w:unhideWhenUsed="0"/>
-    <w:lsdException w:name="Medium List 1 Accent 6" w:semiHidden="0" w:uiPriority="65" w:unhideWhenUsed="0"/>
-    <w:lsdException w:name="Medium List 2 Accent 6" w:semiHidden="0" w:uiPriority="66" w:unhideWhenUsed="0"/>
-    <w:lsdException w:name="Medium Grid 1 Accent 6" w:semiHidden="0" w:uiPriority="67" w:unhideWhenUsed="0"/>
-    <w:lsdException w:name="Medium Grid 2 Accent 6" w:semiHidden="0" w:uiPriority="68" w:unhideWhenUsed="0"/>
-    <w:lsdException w:name="Medium Grid 3 Accent 6" w:semiHidden="0" w:uiPriority="69" w:unhideWhenUsed="0"/>
-    <w:lsdException w:name="Dark List Accent 6" w:semiHidden="0" w:uiPriority="70" w:unhideWhenUsed="0"/>
-    <w:lsdException w:name="Colorful Shading Accent 6" w:semiHidden="0" w:uiPriority="71" w:unhideWhenUsed="0"/>
-    <w:lsdException w:name="Colorful List Accent 6" w:semiHidden="0" w:uiPriority="72" w:unhideWhenUsed="0"/>
-    <w:lsdException w:name="Colorful Grid Accent 6" w:semiHidden="0" w:uiPriority="73" w:unhideWhenUsed="0"/>
-    <w:lsdException w:name="Subtle Emphasis" w:semiHidden="0" w:uiPriority="19" w:unhideWhenUsed="0" w:qFormat="1"/>
-    <w:lsdException w:name="Intense Emphasis" w:semiHidden="0" w:uiPriority="21" w:unhideWhenUsed="0" w:qFormat="1"/>
-    <w:lsdException w:name="Subtle Reference" w:semiHidden="0" w:uiPriority="31" w:unhideWhenUsed="0" w:qFormat="1"/>
-    <w:lsdException w:name="Intense Reference" w:semiHidden="0" w:uiPriority="32" w:unhideWhenUsed="0" w:qFormat="1"/>
-    <w:lsdException w:name="Book Title" w:semiHidden="0" w:uiPriority="33" w:unhideWhenUsed="0" w:qFormat="1"/>
-    <w:lsdException w:name="Bibliography" w:uiPriority="37"/>
-    <w:lsdException w:name="TOC Heading" w:uiPriority="39" w:qFormat="1"/>
+  <w:latentStyles w:defLockedState="0" w:defUIPriority="99" w:defSemiHidden="0" w:defUnhideWhenUsed="0" w:defQFormat="0" w:count="376">
+    <w:lsdException w:name="Normal" w:uiPriority="0" w:qFormat="1"/>
+    <w:lsdException w:name="heading 1" w:uiPriority="9" w:qFormat="1"/>
+    <w:lsdException w:name="heading 2" w:semiHidden="1" w:uiPriority="9" w:unhideWhenUsed="1" w:qFormat="1"/>
+    <w:lsdException w:name="heading 3" w:semiHidden="1" w:uiPriority="9" w:unhideWhenUsed="1" w:qFormat="1"/>
+    <w:lsdException w:name="heading 4" w:semiHidden="1" w:uiPriority="9" w:unhideWhenUsed="1" w:qFormat="1"/>
+    <w:lsdException w:name="heading 5" w:semiHidden="1" w:uiPriority="9" w:unhideWhenUsed="1" w:qFormat="1"/>
+    <w:lsdException w:name="heading 6" w:semiHidden="1" w:uiPriority="9" w:unhideWhenUsed="1" w:qFormat="1"/>
+    <w:lsdException w:name="heading 7" w:semiHidden="1" w:uiPriority="9" w:unhideWhenUsed="1" w:qFormat="1"/>
+    <w:lsdException w:name="heading 8" w:semiHidden="1" w:uiPriority="9" w:unhideWhenUsed="1" w:qFormat="1"/>
+    <w:lsdException w:name="heading 9" w:semiHidden="1" w:uiPriority="9" w:unhideWhenUsed="1" w:qFormat="1"/>
+    <w:lsdException w:name="index 1" w:semiHidden="1" w:unhideWhenUsed="1"/>
+    <w:lsdException w:name="index 2" w:semiHidden="1" w:unhideWhenUsed="1"/>
+    <w:lsdException w:name="index 3" w:semiHidden="1" w:unhideWhenUsed="1"/>
+    <w:lsdException w:name="index 4" w:semiHidden="1" w:unhideWhenUsed="1"/>
+    <w:lsdException w:name="index 5" w:semiHidden="1" w:unhideWhenUsed="1"/>
+    <w:lsdException w:name="index 6" w:semiHidden="1" w:unhideWhenUsed="1"/>
+    <w:lsdException w:name="index 7" w:semiHidden="1" w:unhideWhenUsed="1"/>
+    <w:lsdException w:name="index 8" w:semiHidden="1" w:unhideWhenUsed="1"/>
+    <w:lsdException w:name="index 9" w:semiHidden="1" w:unhideWhenUsed="1"/>
+    <w:lsdException w:name="toc 1" w:semiHidden="1" w:uiPriority="39" w:unhideWhenUsed="1"/>
+    <w:lsdException w:name="toc 2" w:semiHidden="1" w:uiPriority="39" w:unhideWhenUsed="1"/>
+    <w:lsdException w:name="toc 3" w:semiHidden="1" w:uiPriority="39" w:unhideWhenUsed="1"/>
+    <w:lsdException w:name="toc 4" w:semiHidden="1" w:uiPriority="39" w:unhideWhenUsed="1"/>
+    <w:lsdException w:name="toc 5" w:semiHidden="1" w:uiPriority="39" w:unhideWhenUsed="1"/>
+    <w:lsdException w:name="toc 6" w:semiHidden="1" w:uiPriority="39" w:unhideWhenUsed="1"/>
+    <w:lsdException w:name="toc 7" w:semiHidden="1" w:uiPriority="39" w:unhideWhenUsed="1"/>
+    <w:lsdException w:name="toc 8" w:semiHidden="1" w:uiPriority="39" w:unhideWhenUsed="1"/>
+    <w:lsdException w:name="toc 9" w:semiHidden="1" w:uiPriority="39" w:unhideWhenUsed="1"/>
+    <w:lsdException w:name="Normal Indent" w:semiHidden="1" w:unhideWhenUsed="1"/>
+    <w:lsdException w:name="footnote text" w:semiHidden="1" w:unhideWhenUsed="1"/>
+    <w:lsdException w:name="annotation text" w:semiHidden="1" w:unhideWhenUsed="1"/>
+    <w:lsdException w:name="header" w:semiHidden="1" w:unhideWhenUsed="1"/>
+    <w:lsdException w:name="footer" w:semiHidden="1" w:unhideWhenUsed="1"/>
+    <w:lsdException w:name="index heading" w:semiHidden="1" w:unhideWhenUsed="1"/>
+    <w:lsdException w:name="caption" w:semiHidden="1" w:uiPriority="35" w:unhideWhenUsed="1" w:qFormat="1"/>
+    <w:lsdException w:name="table of figures" w:semiHidden="1" w:unhideWhenUsed="1"/>
+    <w:lsdException w:name="envelope address" w:semiHidden="1" w:unhideWhenUsed="1"/>
+    <w:lsdException w:name="envelope return" w:semiHidden="1" w:unhideWhenUsed="1"/>
+    <w:lsdException w:name="footnote reference" w:semiHidden="1" w:unhideWhenUsed="1"/>
+    <w:lsdException w:name="annotation reference" w:semiHidden="1" w:unhideWhenUsed="1"/>
+    <w:lsdException w:name="line number" w:semiHidden="1" w:unhideWhenUsed="1"/>
+    <w:lsdException w:name="page number" w:semiHidden="1" w:unhideWhenUsed="1"/>
+    <w:lsdException w:name="endnote reference" w:semiHidden="1" w:unhideWhenUsed="1"/>
+    <w:lsdException w:name="endnote text" w:semiHidden="1" w:unhideWhenUsed="1"/>
+    <w:lsdException w:name="table of authorities" w:semiHidden="1" w:unhideWhenUsed="1"/>
+    <w:lsdException w:name="macro" w:semiHidden="1" w:unhideWhenUsed="1"/>
+    <w:lsdException w:name="toa heading" w:semiHidden="1" w:unhideWhenUsed="1"/>
+    <w:lsdException w:name="List" w:semiHidden="1" w:unhideWhenUsed="1"/>
+    <w:lsdException w:name="List Bullet" w:semiHidden="1" w:unhideWhenUsed="1"/>
+    <w:lsdException w:name="List Number" w:semiHidden="1" w:unhideWhenUsed="1"/>
+    <w:lsdException w:name="List 2" w:semiHidden="1" w:unhideWhenUsed="1"/>
+    <w:lsdException w:name="List 3" w:semiHidden="1" w:unhideWhenUsed="1"/>
+    <w:lsdException w:name="List 4" w:semiHidden="1" w:unhideWhenUsed="1"/>
+    <w:lsdException w:name="List 5" w:semiHidden="1" w:unhideWhenUsed="1"/>
+    <w:lsdException w:name="List Bullet 2" w:semiHidden="1" w:unhideWhenUsed="1"/>
+    <w:lsdException w:name="List Bullet 3" w:semiHidden="1" w:unhideWhenUsed="1"/>
+    <w:lsdException w:name="List Bullet 4" w:semiHidden="1" w:unhideWhenUsed="1"/>
+    <w:lsdException w:name="List Bullet 5" w:semiHidden="1" w:unhideWhenUsed="1"/>
+    <w:lsdException w:name="List Number 2" w:semiHidden="1" w:unhideWhenUsed="1"/>
+    <w:lsdException w:name="List Number 3" w:semiHidden="1" w:unhideWhenUsed="1"/>
+    <w:lsdException w:name="List Number 4" w:semiHidden="1" w:unhideWhenUsed="1"/>
+    <w:lsdException w:name="List Number 5" w:semiHidden="1" w:unhideWhenUsed="1"/>
+    <w:lsdException w:name="Title" w:uiPriority="10" w:qFormat="1"/>
+    <w:lsdException w:name="Closing" w:semiHidden="1" w:unhideWhenUsed="1"/>
+    <w:lsdException w:name="Signature" w:semiHidden="1" w:unhideWhenUsed="1"/>
+    <w:lsdException w:name="Default Paragraph Font" w:semiHidden="1" w:uiPriority="1" w:unhideWhenUsed="1"/>
+    <w:lsdException w:name="Body Text" w:semiHidden="1" w:unhideWhenUsed="1"/>
+    <w:lsdException w:name="Body Text Indent" w:semiHidden="1" w:unhideWhenUsed="1"/>
+    <w:lsdException w:name="List Continue" w:semiHidden="1" w:unhideWhenUsed="1"/>
+    <w:lsdException w:name="List Continue 2" w:semiHidden="1" w:unhideWhenUsed="1"/>
+    <w:lsdException w:name="List Continue 3" w:semiHidden="1" w:unhideWhenUsed="1"/>
+    <w:lsdException w:name="List Continue 4" w:semiHidden="1" w:unhideWhenUsed="1"/>
+    <w:lsdException w:name="List Continue 5" w:semiHidden="1" w:unhideWhenUsed="1"/>
+    <w:lsdException w:name="Message Header" w:semiHidden="1" w:unhideWhenUsed="1"/>
+    <w:lsdException w:name="Subtitle" w:uiPriority="11" w:qFormat="1"/>
+    <w:lsdException w:name="Salutation" w:semiHidden="1" w:unhideWhenUsed="1"/>
+    <w:lsdException w:name="Date" w:semiHidden="1" w:unhideWhenUsed="1"/>
+    <w:lsdException w:name="Body Text First Indent" w:semiHidden="1" w:unhideWhenUsed="1"/>
+    <w:lsdException w:name="Body Text First Indent 2" w:semiHidden="1" w:unhideWhenUsed="1"/>
+    <w:lsdException w:name="Note Heading" w:semiHidden="1" w:unhideWhenUsed="1"/>
+    <w:lsdException w:name="Body Text 2" w:semiHidden="1" w:unhideWhenUsed="1"/>
+    <w:lsdException w:name="Body Text 3" w:semiHidden="1" w:unhideWhenUsed="1"/>
+    <w:lsdException w:name="Body Text Indent 2" w:semiHidden="1" w:unhideWhenUsed="1"/>
+    <w:lsdException w:name="Body Text Indent 3" w:semiHidden="1" w:unhideWhenUsed="1"/>
+    <w:lsdException w:name="Block Text" w:semiHidden="1" w:unhideWhenUsed="1"/>
+    <w:lsdException w:name="Hyperlink" w:semiHidden="1" w:unhideWhenUsed="1"/>
+    <w:lsdException w:name="FollowedHyperlink" w:semiHidden="1" w:unhideWhenUsed="1"/>
+    <w:lsdException w:name="Strong" w:uiPriority="22" w:qFormat="1"/>
+    <w:lsdException w:name="Emphasis" w:uiPriority="20" w:qFormat="1"/>
+    <w:lsdException w:name="Document Map" w:semiHidden="1" w:unhideWhenUsed="1"/>
+    <w:lsdException w:name="Plain Text" w:semiHidden="1" w:unhideWhenUsed="1"/>
+    <w:lsdException w:name="E-mail Signature" w:semiHidden="1" w:unhideWhenUsed="1"/>
+    <w:lsdException w:name="HTML Top of Form" w:semiHidden="1" w:unhideWhenUsed="1"/>
+    <w:lsdException w:name="HTML Bottom of Form" w:semiHidden="1" w:unhideWhenUsed="1"/>
+    <w:lsdException w:name="Normal (Web)" w:semiHidden="1" w:unhideWhenUsed="1"/>
+    <w:lsdException w:name="HTML Acronym" w:semiHidden="1" w:unhideWhenUsed="1"/>
+    <w:lsdException w:name="HTML Address" w:semiHidden="1" w:unhideWhenUsed="1"/>
+    <w:lsdException w:name="HTML Cite" w:semiHidden="1" w:unhideWhenUsed="1"/>
+    <w:lsdException w:name="HTML Code" w:semiHidden="1" w:unhideWhenUsed="1"/>
+    <w:lsdException w:name="HTML Definition" w:semiHidden="1" w:unhideWhenUsed="1"/>
+    <w:lsdException w:name="HTML Keyboard" w:semiHidden="1" w:unhideWhenUsed="1"/>
+    <w:lsdException w:name="HTML Preformatted" w:semiHidden="1" w:unhideWhenUsed="1"/>
+    <w:lsdException w:name="HTML Sample" w:semiHidden="1" w:unhideWhenUsed="1"/>
+    <w:lsdException w:name="HTML Typewriter" w:semiHidden="1" w:unhideWhenUsed="1"/>
+    <w:lsdException w:name="HTML Variable" w:semiHidden="1" w:unhideWhenUsed="1"/>
+    <w:lsdException w:name="Normal Table" w:semiHidden="1" w:unhideWhenUsed="1"/>
+    <w:lsdException w:name="annotation subject" w:semiHidden="1" w:unhideWhenUsed="1"/>
+    <w:lsdException w:name="No List" w:semiHidden="1" w:unhideWhenUsed="1"/>
+    <w:lsdException w:name="Outline List 1" w:semiHidden="1" w:unhideWhenUsed="1"/>
+    <w:lsdException w:name="Outline List 2" w:semiHidden="1" w:unhideWhenUsed="1"/>
+    <w:lsdException w:name="Outline List 3" w:semiHidden="1" w:unhideWhenUsed="1"/>
+    <w:lsdException w:name="Table Simple 1" w:semiHidden="1" w:unhideWhenUsed="1"/>
+    <w:lsdException w:name="Table Simple 2" w:semiHidden="1" w:unhideWhenUsed="1"/>
+    <w:lsdException w:name="Table Simple 3" w:semiHidden="1" w:unhideWhenUsed="1"/>
+    <w:lsdException w:name="Table Classic 1" w:semiHidden="1" w:unhideWhenUsed="1"/>
+    <w:lsdException w:name="Table Classic 2" w:semiHidden="1" w:unhideWhenUsed="1"/>
+    <w:lsdException w:name="Table Classic 3" w:semiHidden="1" w:unhideWhenUsed="1"/>
+    <w:lsdException w:name="Table Classic 4" w:semiHidden="1" w:unhideWhenUsed="1"/>
+    <w:lsdException w:name="Table Colorful 1" w:semiHidden="1" w:unhideWhenUsed="1"/>
+    <w:lsdException w:name="Table Colorful 2" w:semiHidden="1" w:unhideWhenUsed="1"/>
+    <w:lsdException w:name="Table Colorful 3" w:semiHidden="1" w:unhideWhenUsed="1"/>
+    <w:lsdException w:name="Table Columns 1" w:semiHidden="1" w:unhideWhenUsed="1"/>
+    <w:lsdException w:name="Table Columns 2" w:semiHidden="1" w:unhideWhenUsed="1"/>
+    <w:lsdException w:name="Table Columns 3" w:semiHidden="1" w:unhideWhenUsed="1"/>
+    <w:lsdException w:name="Table Columns 4" w:semiHidden="1" w:unhideWhenUsed="1"/>
+    <w:lsdException w:name="Table Columns 5" w:semiHidden="1" w:unhideWhenUsed="1"/>
+    <w:lsdException w:name="Table Grid 1" w:semiHidden="1" w:unhideWhenUsed="1"/>
+    <w:lsdException w:name="Table Grid 2" w:semiHidden="1" w:unhideWhenUsed="1"/>
+    <w:lsdException w:name="Table Grid 3" w:semiHidden="1" w:unhideWhenUsed="1"/>
+    <w:lsdException w:name="Table Grid 4" w:semiHidden="1" w:unhideWhenUsed="1"/>
+    <w:lsdException w:name="Table Grid 5" w:semiHidden="1" w:unhideWhenUsed="1"/>
+    <w:lsdException w:name="Table Grid 6" w:semiHidden="1" w:unhideWhenUsed="1"/>
+    <w:lsdException w:name="Table Grid 7" w:semiHidden="1" w:unhideWhenUsed="1"/>
+    <w:lsdException w:name="Table Grid 8" w:semiHidden="1" w:unhideWhenUsed="1"/>
+    <w:lsdException w:name="Table List 1" w:semiHidden="1" w:unhideWhenUsed="1"/>
+    <w:lsdException w:name="Table List 2" w:semiHidden="1" w:unhideWhenUsed="1"/>
+    <w:lsdException w:name="Table List 3" w:semiHidden="1" w:unhideWhenUsed="1"/>
+    <w:lsdException w:name="Table List 4" w:semiHidden="1" w:unhideWhenUsed="1"/>
+    <w:lsdException w:name="Table List 5" w:semiHidden="1" w:unhideWhenUsed="1"/>
+    <w:lsdException w:name="Table List 6" w:semiHidden="1" w:unhideWhenUsed="1"/>
+    <w:lsdException w:name="Table List 7" w:semiHidden="1" w:unhideWhenUsed="1"/>
+    <w:lsdException w:name="Table List 8" w:semiHidden="1" w:unhideWhenUsed="1"/>
+    <w:lsdException w:name="Table 3D effects 1" w:semiHidden="1" w:unhideWhenUsed="1"/>
+    <w:lsdException w:name="Table 3D effects 2" w:semiHidden="1" w:unhideWhenUsed="1"/>
+    <w:lsdException w:name="Table 3D effects 3" w:semiHidden="1" w:unhideWhenUsed="1"/>
+    <w:lsdException w:name="Table Contemporary" w:semiHidden="1" w:unhideWhenUsed="1"/>
+    <w:lsdException w:name="Table Elegant" w:semiHidden="1" w:unhideWhenUsed="1"/>
+    <w:lsdException w:name="Table Professional" w:semiHidden="1" w:unhideWhenUsed="1"/>
+    <w:lsdException w:name="Table Subtle 1" w:semiHidden="1" w:unhideWhenUsed="1"/>
+    <w:lsdException w:name="Table Subtle 2" w:semiHidden="1" w:unhideWhenUsed="1"/>
+    <w:lsdException w:name="Table Web 1" w:semiHidden="1" w:unhideWhenUsed="1"/>
+    <w:lsdException w:name="Table Web 2" w:semiHidden="1" w:unhideWhenUsed="1"/>
+    <w:lsdException w:name="Table Web 3" w:semiHidden="1" w:unhideWhenUsed="1"/>
+    <w:lsdException w:name="Balloon Text" w:semiHidden="1" w:unhideWhenUsed="1"/>
+    <w:lsdException w:name="Table Grid" w:semiHidden="1" w:uiPriority="59" w:unhideWhenUsed="1"/>
+    <w:lsdException w:name="Table Theme" w:semiHidden="1" w:unhideWhenUsed="1"/>
+    <w:lsdException w:name="Placeholder Text" w:semiHidden="1"/>
+    <w:lsdException w:name="No Spacing" w:uiPriority="1" w:qFormat="1"/>
+    <w:lsdException w:name="Light Shading" w:uiPriority="60"/>
+    <w:lsdException w:name="Light List" w:uiPriority="61"/>
+    <w:lsdException w:name="Light Grid" w:uiPriority="62"/>
+    <w:lsdException w:name="Medium Shading 1" w:uiPriority="63"/>
+    <w:lsdException w:name="Medium Shading 2" w:uiPriority="64"/>
+    <w:lsdException w:name="Medium List 1" w:uiPriority="65"/>
+    <w:lsdException w:name="Medium List 2" w:uiPriority="66"/>
+    <w:lsdException w:name="Medium Grid 1" w:uiPriority="67"/>
+    <w:lsdException w:name="Medium Grid 2" w:uiPriority="68"/>
+    <w:lsdException w:name="Medium Grid 3" w:uiPriority="69"/>
+    <w:lsdException w:name="Dark List" w:uiPriority="70"/>
+    <w:lsdException w:name="Colorful Shading" w:uiPriority="71"/>
+    <w:lsdException w:name="Colorful List" w:uiPriority="72"/>
+    <w:lsdException w:name="Colorful Grid" w:uiPriority="73"/>
+    <w:lsdException w:name="Light Shading Accent 1" w:uiPriority="60"/>
+    <w:lsdException w:name="Light List Accent 1" w:uiPriority="61"/>
+    <w:lsdException w:name="Light Grid Accent 1" w:uiPriority="62"/>
+    <w:lsdException w:name="Medium Shading 1 Accent 1" w:uiPriority="63"/>
+    <w:lsdException w:name="Medium Shading 2 Accent 1" w:uiPriority="64"/>
+    <w:lsdException w:name="Medium List 1 Accent 1" w:uiPriority="65"/>
+    <w:lsdException w:name="Revision" w:semiHidden="1"/>
+    <w:lsdException w:name="List Paragraph" w:uiPriority="34" w:qFormat="1"/>
+    <w:lsdException w:name="Quote" w:uiPriority="29" w:qFormat="1"/>
+    <w:lsdException w:name="Intense Quote" w:uiPriority="30" w:qFormat="1"/>
+    <w:lsdException w:name="Medium List 2 Accent 1" w:uiPriority="66"/>
+    <w:lsdException w:name="Medium Grid 1 Accent 1" w:uiPriority="67"/>
+    <w:lsdException w:name="Medium Grid 2 Accent 1" w:uiPriority="68"/>
+    <w:lsdException w:name="Medium Grid 3 Accent 1" w:uiPriority="69"/>
+    <w:lsdException w:name="Dark List Accent 1" w:uiPriority="70"/>
+    <w:lsdException w:name="Colorful Shading Accent 1" w:uiPriority="71"/>
+    <w:lsdException w:name="Colorful List Accent 1" w:uiPriority="72"/>
+    <w:lsdException w:name="Colorful Grid Accent 1" w:uiPriority="73"/>
+    <w:lsdException w:name="Light Shading Accent 2" w:uiPriority="60"/>
+    <w:lsdException w:name="Light List Accent 2" w:uiPriority="61"/>
+    <w:lsdException w:name="Light Grid Accent 2" w:uiPriority="62"/>
+    <w:lsdException w:name="Medium Shading 1 Accent 2" w:uiPriority="63"/>
+    <w:lsdException w:name="Medium Shading 2 Accent 2" w:uiPriority="64"/>
+    <w:lsdException w:name="Medium List 1 Accent 2" w:uiPriority="65"/>
+    <w:lsdException w:name="Medium List 2 Accent 2" w:uiPriority="66"/>
+    <w:lsdException w:name="Medium Grid 1 Accent 2" w:uiPriority="67"/>
+    <w:lsdException w:name="Medium Grid 2 Accent 2" w:uiPriority="68"/>
+    <w:lsdException w:name="Medium Grid 3 Accent 2" w:uiPriority="69"/>
+    <w:lsdException w:name="Dark List Accent 2" w:uiPriority="70"/>
+    <w:lsdException w:name="Colorful Shading Accent 2" w:uiPriority="71"/>
+    <w:lsdException w:name="Colorful List Accent 2" w:uiPriority="72"/>
+    <w:lsdException w:name="Colorful Grid Accent 2" w:uiPriority="73"/>
+    <w:lsdException w:name="Light Shading Accent 3" w:uiPriority="60"/>
+    <w:lsdException w:name="Light List Accent 3" w:uiPriority="61"/>
+    <w:lsdException w:name="Light Grid Accent 3" w:uiPriority="62"/>
+    <w:lsdException w:name="Medium Shading 1 Accent 3" w:uiPriority="63"/>
+    <w:lsdException w:name="Medium Shading 2 Accent 3" w:uiPriority="64"/>
+    <w:lsdException w:name="Medium List 1 Accent 3" w:uiPriority="65"/>
+    <w:lsdException w:name="Medium List 2 Accent 3" w:uiPriority="66"/>
+    <w:lsdException w:name="Medium Grid 1 Accent 3" w:uiPriority="67"/>
+    <w:lsdException w:name="Medium Grid 2 Accent 3" w:uiPriority="68"/>
+    <w:lsdException w:name="Medium Grid 3 Accent 3" w:uiPriority="69"/>
+    <w:lsdException w:name="Dark List Accent 3" w:uiPriority="70"/>
+    <w:lsdException w:name="Colorful Shading Accent 3" w:uiPriority="71"/>
+    <w:lsdException w:name="Colorful List Accent 3" w:uiPriority="72"/>
+    <w:lsdException w:name="Colorful Grid Accent 3" w:uiPriority="73"/>
+    <w:lsdException w:name="Light Shading Accent 4" w:uiPriority="60"/>
+    <w:lsdException w:name="Light List Accent 4" w:uiPriority="61"/>
+    <w:lsdException w:name="Light Grid Accent 4" w:uiPriority="62"/>
+    <w:lsdException w:name="Medium Shading 1 Accent 4" w:uiPriority="63"/>
+    <w:lsdException w:name="Medium Shading 2 Accent 4" w:uiPriority="64"/>
+    <w:lsdException w:name="Medium List 1 Accent 4" w:uiPriority="65"/>
+    <w:lsdException w:name="Medium List 2 Accent 4" w:uiPriority="66"/>
+    <w:lsdException w:name="Medium Grid 1 Accent 4" w:uiPriority="67"/>
+    <w:lsdException w:name="Medium Grid 2 Accent 4" w:uiPriority="68"/>
+    <w:lsdException w:name="Medium Grid 3 Accent 4" w:uiPriority="69"/>
+    <w:lsdException w:name="Dark List Accent 4" w:uiPriority="70"/>
+    <w:lsdException w:name="Colorful Shading Accent 4" w:uiPriority="71"/>
+    <w:lsdException w:name="Colorful List Accent 4" w:uiPriority="72"/>
+    <w:lsdException w:name="Colorful Grid Accent 4" w:uiPriority="73"/>
+    <w:lsdException w:name="Light Shading Accent 5" w:uiPriority="60"/>
+    <w:lsdException w:name="Light List Accent 5" w:uiPriority="61"/>
+    <w:lsdException w:name="Light Grid Accent 5" w:uiPriority="62"/>
+    <w:lsdException w:name="Medium Shading 1 Accent 5" w:uiPriority="63"/>
+    <w:lsdException w:name="Medium Shading 2 Accent 5" w:uiPriority="64"/>
+    <w:lsdException w:name="Medium List 1 Accent 5" w:uiPriority="65"/>
+    <w:lsdException w:name="Medium List 2 Accent 5" w:uiPriority="66"/>
+    <w:lsdException w:name="Medium Grid 1 Accent 5" w:uiPriority="67"/>
+    <w:lsdException w:name="Medium Grid 2 Accent 5" w:uiPriority="68"/>
+    <w:lsdException w:name="Medium Grid 3 Accent 5" w:uiPriority="69"/>
+    <w:lsdException w:name="Dark List Accent 5" w:uiPriority="70"/>
+    <w:lsdException w:name="Colorful Shading Accent 5" w:uiPriority="71"/>
+    <w:lsdException w:name="Colorful List Accent 5" w:uiPriority="72"/>
+    <w:lsdException w:name="Colorful Grid Accent 5" w:uiPriority="73"/>
+    <w:lsdException w:name="Light Shading Accent 6" w:uiPriority="60"/>
+    <w:lsdException w:name="Light List Accent 6" w:uiPriority="61"/>
+    <w:lsdException w:name="Light Grid Accent 6" w:uiPriority="62"/>
+    <w:lsdException w:name="Medium Shading 1 Accent 6" w:uiPriority="63"/>
+    <w:lsdException w:name="Medium Shading 2 Accent 6" w:uiPriority="64"/>
+    <w:lsdException w:name="Medium List 1 Accent 6" w:uiPriority="65"/>
+    <w:lsdException w:name="Medium List 2 Accent 6" w:uiPriority="66"/>
+    <w:lsdException w:name="Medium Grid 1 Accent 6" w:uiPriority="67"/>
+    <w:lsdException w:name="Medium Grid 2 Accent 6" w:uiPriority="68"/>
+    <w:lsdException w:name="Medium Grid 3 Accent 6" w:uiPriority="69"/>
+    <w:lsdException w:name="Dark List Accent 6" w:uiPriority="70"/>
+    <w:lsdException w:name="Colorful Shading Accent 6" w:uiPriority="71"/>
+    <w:lsdException w:name="Colorful List Accent 6" w:uiPriority="72"/>
+    <w:lsdException w:name="Colorful Grid Accent 6" w:uiPriority="73"/>
+    <w:lsdException w:name="Subtle Emphasis" w:uiPriority="19" w:qFormat="1"/>
+    <w:lsdException w:name="Intense Emphasis" w:uiPriority="21" w:qFormat="1"/>
+    <w:lsdException w:name="Subtle Reference" w:uiPriority="31" w:qFormat="1"/>
+    <w:lsdException w:name="Intense Reference" w:uiPriority="32" w:qFormat="1"/>
+    <w:lsdException w:name="Book Title" w:uiPriority="33" w:qFormat="1"/>
+    <w:lsdException w:name="Bibliography" w:semiHidden="1" w:uiPriority="37" w:unhideWhenUsed="1"/>
+    <w:lsdException w:name="TOC Heading" w:semiHidden="1" w:uiPriority="39" w:unhideWhenUsed="1" w:qFormat="1"/>
+    <w:lsdException w:name="Plain Table 1" w:uiPriority="41"/>
+    <w:lsdException w:name="Plain Table 2" w:uiPriority="42"/>
+    <w:lsdException w:name="Plain Table 3" w:uiPriority="43"/>
+    <w:lsdException w:name="Plain Table 4" w:uiPriority="44"/>
+    <w:lsdException w:name="Plain Table 5" w:uiPriority="45"/>
+    <w:lsdException w:name="Grid Table Light" w:uiPriority="40"/>
+    <w:lsdException w:name="Grid Table 1 Light" w:uiPriority="46"/>
+    <w:lsdException w:name="Grid Table 2" w:uiPriority="47"/>
+    <w:lsdException w:name="Grid Table 3" w:uiPriority="48"/>
+    <w:lsdException w:name="Grid Table 4" w:uiPriority="49"/>
+    <w:lsdException w:name="Grid Table 5 Dark" w:uiPriority="50"/>
+    <w:lsdException w:name="Grid Table 6 Colorful" w:uiPriority="51"/>
+    <w:lsdException w:name="Grid Table 7 Colorful" w:uiPriority="52"/>
+    <w:lsdException w:name="Grid Table 1 Light Accent 1" w:uiPriority="46"/>
+    <w:lsdException w:name="Grid Table 2 Accent 1" w:uiPriority="47"/>
+    <w:lsdException w:name="Grid Table 3 Accent 1" w:uiPriority="48"/>
+    <w:lsdException w:name="Grid Table 4 Accent 1" w:uiPriority="49"/>
+    <w:lsdException w:name="Grid Table 5 Dark Accent 1" w:uiPriority="50"/>
+    <w:lsdException w:name="Grid Table 6 Colorful Accent 1" w:uiPriority="51"/>
+    <w:lsdException w:name="Grid Table 7 Colorful Accent 1" w:uiPriority="52"/>
+    <w:lsdException w:name="Grid Table 1 Light Accent 2" w:uiPriority="46"/>
+    <w:lsdException w:name="Grid Table 2 Accent 2" w:uiPriority="47"/>
+    <w:lsdException w:name="Grid Table 3 Accent 2" w:uiPriority="48"/>
+    <w:lsdException w:name="Grid Table 4 Accent 2" w:uiPriority="49"/>
+    <w:lsdException w:name="Grid Table 5 Dark Accent 2" w:uiPriority="50"/>
+    <w:lsdException w:name="Grid Table 6 Colorful Accent 2" w:uiPriority="51"/>
+    <w:lsdException w:name="Grid Table 7 Colorful Accent 2" w:uiPriority="52"/>
+    <w:lsdException w:name="Grid Table 1 Light Accent 3" w:uiPriority="46"/>
+    <w:lsdException w:name="Grid Table 2 Accent 3" w:uiPriority="47"/>
+    <w:lsdException w:name="Grid Table 3 Accent 3" w:uiPriority="48"/>
+    <w:lsdException w:name="Grid Table 4 Accent 3" w:uiPriority="49"/>
+    <w:lsdException w:name="Grid Table 5 Dark Accent 3" w:uiPriority="50"/>
+    <w:lsdException w:name="Grid Table 6 Colorful Accent 3" w:uiPriority="51"/>
+    <w:lsdException w:name="Grid Table 7 Colorful Accent 3" w:uiPriority="52"/>
+    <w:lsdException w:name="Grid Table 1 Light Accent 4" w:uiPriority="46"/>
+    <w:lsdException w:name="Grid Table 2 Accent 4" w:uiPriority="47"/>
+    <w:lsdException w:name="Grid Table 3 Accent 4" w:uiPriority="48"/>
+    <w:lsdException w:name="Grid Table 4 Accent 4" w:uiPriority="49"/>
+    <w:lsdException w:name="Grid Table 5 Dark Accent 4" w:uiPriority="50"/>
+    <w:lsdException w:name="Grid Table 6 Colorful Accent 4" w:uiPriority="51"/>
+    <w:lsdException w:name="Grid Table 7 Colorful Accent 4" w:uiPriority="52"/>
+    <w:lsdException w:name="Grid Table 1 Light Accent 5" w:uiPriority="46"/>
+    <w:lsdException w:name="Grid Table 2 Accent 5" w:uiPriority="47"/>
+    <w:lsdException w:name="Grid Table 3 Accent 5" w:uiPriority="48"/>
+    <w:lsdException w:name="Grid Table 4 Accent 5" w:uiPriority="49"/>
+    <w:lsdException w:name="Grid Table 5 Dark Accent 5" w:uiPriority="50"/>
+    <w:lsdException w:name="Grid Table 6 Colorful Accent 5" w:uiPriority="51"/>
+    <w:lsdException w:name="Grid Table 7 Colorful Accent 5" w:uiPriority="52"/>
+    <w:lsdException w:name="Grid Table 1 Light Accent 6" w:uiPriority="46"/>
+    <w:lsdException w:name="Grid Table 2 Accent 6" w:uiPriority="47"/>
+    <w:lsdException w:name="Grid Table 3 Accent 6" w:uiPriority="48"/>
+    <w:lsdException w:name="Grid Table 4 Accent 6" w:uiPriority="49"/>
+    <w:lsdException w:name="Grid Table 5 Dark Accent 6" w:uiPriority="50"/>
+    <w:lsdException w:name="Grid Table 6 Colorful Accent 6" w:uiPriority="51"/>
+    <w:lsdException w:name="Grid Table 7 Colorful Accent 6" w:uiPriority="52"/>
+    <w:lsdException w:name="List Table 1 Light" w:uiPriority="46"/>
+    <w:lsdException w:name="List Table 2" w:uiPriority="47"/>
+    <w:lsdException w:name="List Table 3" w:uiPriority="48"/>
+    <w:lsdException w:name="List Table 4" w:uiPriority="49"/>
+    <w:lsdException w:name="List Table 5 Dark" w:uiPriority="50"/>
+    <w:lsdException w:name="List Table 6 Colorful" w:uiPriority="51"/>
+    <w:lsdException w:name="List Table 7 Colorful" w:uiPriority="52"/>
+    <w:lsdException w:name="List Table 1 Light Accent 1" w:uiPriority="46"/>
+    <w:lsdException w:name="List Table 2 Accent 1" w:uiPriority="47"/>
+    <w:lsdException w:name="List Table 3 Accent 1" w:uiPriority="48"/>
+    <w:lsdException w:name="List Table 4 Accent 1" w:uiPriority="49"/>
+    <w:lsdException w:name="List Table 5 Dark Accent 1" w:uiPriority="50"/>
+    <w:lsdException w:name="List Table 6 Colorful Accent 1" w:uiPriority="51"/>
+    <w:lsdException w:name="List Table 7 Colorful Accent 1" w:uiPriority="52"/>
+    <w:lsdException w:name="List Table 1 Light Accent 2" w:uiPriority="46"/>
+    <w:lsdException w:name="List Table 2 Accent 2" w:uiPriority="47"/>
+    <w:lsdException w:name="List Table 3 Accent 2" w:uiPriority="48"/>
+    <w:lsdException w:name="List Table 4 Accent 2" w:uiPriority="49"/>
+    <w:lsdException w:name="List Table 5 Dark Accent 2" w:uiPriority="50"/>
+    <w:lsdException w:name="List Table 6 Colorful Accent 2" w:uiPriority="51"/>
+    <w:lsdException w:name="List Table 7 Colorful Accent 2" w:uiPriority="52"/>
+    <w:lsdException w:name="List Table 1 Light Accent 3" w:uiPriority="46"/>
+    <w:lsdException w:name="List Table 2 Accent 3" w:uiPriority="47"/>
+    <w:lsdException w:name="List Table 3 Accent 3" w:uiPriority="48"/>
+    <w:lsdException w:name="List Table 4 Accent 3" w:uiPriority="49"/>
+    <w:lsdException w:name="List Table 5 Dark Accent 3" w:uiPriority="50"/>
+    <w:lsdException w:name="List Table 6 Colorful Accent 3" w:uiPriority="51"/>
+    <w:lsdException w:name="List Table 7 Colorful Accent 3" w:uiPriority="52"/>
+    <w:lsdException w:name="List Table 1 Light Accent 4" w:uiPriority="46"/>
+    <w:lsdException w:name="List Table 2 Accent 4" w:uiPriority="47"/>
+    <w:lsdException w:name="List Table 3 Accent 4" w:uiPriority="48"/>
+    <w:lsdException w:name="List Table 4 Accent 4" w:uiPriority="49"/>
+    <w:lsdException w:name="List Table 5 Dark Accent 4" w:uiPriority="50"/>
+    <w:lsdException w:name="List Table 6 Colorful Accent 4" w:uiPriority="51"/>
+    <w:lsdException w:name="List Table 7 Colorful Accent 4" w:uiPriority="52"/>
+    <w:lsdException w:name="List Table 1 Light Accent 5" w:uiPriority="46"/>
+    <w:lsdException w:name="List Table 2 Accent 5" w:uiPriority="47"/>
+    <w:lsdException w:name="List Table 3 Accent 5" w:uiPriority="48"/>
+    <w:lsdException w:name="List Table 4 Accent 5" w:uiPriority="49"/>
+    <w:lsdException w:name="List Table 5 Dark Accent 5" w:uiPriority="50"/>
+    <w:lsdException w:name="List Table 6 Colorful Accent 5" w:uiPriority="51"/>
+    <w:lsdException w:name="List Table 7 Colorful Accent 5" w:uiPriority="52"/>
+    <w:lsdException w:name="List Table 1 Light Accent 6" w:uiPriority="46"/>
+    <w:lsdException w:name="List Table 2 Accent 6" w:uiPriority="47"/>
+    <w:lsdException w:name="List Table 3 Accent 6" w:uiPriority="48"/>
+    <w:lsdException w:name="List Table 4 Accent 6" w:uiPriority="49"/>
+    <w:lsdException w:name="List Table 5 Dark Accent 6" w:uiPriority="50"/>
+    <w:lsdException w:name="List Table 6 Colorful Accent 6" w:uiPriority="51"/>
+    <w:lsdException w:name="List Table 7 Colorful Accent 6" w:uiPriority="52"/>
+    <w:lsdException w:name="Mention" w:semiHidden="1" w:unhideWhenUsed="1"/>
+    <w:lsdException w:name="Smart Hyperlink" w:semiHidden="1" w:unhideWhenUsed="1"/>
+    <w:lsdException w:name="Hashtag" w:semiHidden="1" w:unhideWhenUsed="1"/>
+    <w:lsdException w:name="Unresolved Mention" w:semiHidden="1" w:unhideWhenUsed="1"/>
+    <w:lsdException w:name="Smart Link" w:semiHidden="1" w:unhideWhenUsed="1"/>
   </w:latentStyles>
   <w:style w:type="paragraph" w:default="1" w:styleId="Normal">
     <w:name w:val="Normal"/>
@@ -4538,236 +4883,7 @@
   <w:style w:type="character" w:default="1" w:styleId="DefaultParagraphFont">
     <w:name w:val="Default Paragraph Font"/>
     <w:uiPriority w:val="1"/>
-    <w:unhideWhenUsed/>
-  </w:style>
-  <w:style w:type="table" w:default="1" w:styleId="TableNormal">
-    <w:name w:val="Normal Table"/>
-    <w:uiPriority w:val="99"/>
     <w:semiHidden/>
-    <w:unhideWhenUsed/>
-    <w:tblPr>
-      <w:tblInd w:w="0" w:type="dxa"/>
-      <w:tblCellMar>
-        <w:top w:w="0" w:type="dxa"/>
-        <w:left w:w="108" w:type="dxa"/>
-        <w:bottom w:w="0" w:type="dxa"/>
-        <w:right w:w="108" w:type="dxa"/>
-      </w:tblCellMar>
-    </w:tblPr>
-  </w:style>
-  <w:style w:type="numbering" w:default="1" w:styleId="NoList">
-    <w:name w:val="No List"/>
-    <w:uiPriority w:val="99"/>
-    <w:semiHidden/>
-    <w:unhideWhenUsed/>
-  </w:style>
-  <w:style w:type="paragraph" w:styleId="ListParagraph">
-    <w:name w:val="List Paragraph"/>
-    <w:basedOn w:val="Normal"/>
-    <w:uiPriority w:val="34"/>
-    <w:qFormat/>
-    <w:rsid w:val="00413C32"/>
-    <w:pPr>
-      <w:ind w:left="720"/>
-      <w:contextualSpacing/>
-    </w:pPr>
-  </w:style>
-  <w:style w:type="paragraph" w:styleId="BalloonText">
-    <w:name w:val="Balloon Text"/>
-    <w:basedOn w:val="Normal"/>
-    <w:link w:val="BalloonTextChar"/>
-    <w:uiPriority w:val="99"/>
-    <w:semiHidden/>
-    <w:unhideWhenUsed/>
-    <w:rsid w:val="004640AF"/>
-    <w:pPr>
-      <w:spacing w:after="0" w:line="240" w:lineRule="auto"/>
-    </w:pPr>
-    <w:rPr>
-      <w:rFonts w:ascii="Tahoma" w:hAnsi="Tahoma" w:cs="Tahoma"/>
-      <w:sz w:val="16"/>
-      <w:szCs w:val="16"/>
-    </w:rPr>
-  </w:style>
-  <w:style w:type="character" w:customStyle="1" w:styleId="BalloonTextChar">
-    <w:name w:val="Balloon Text Char"/>
-    <w:basedOn w:val="DefaultParagraphFont"/>
-    <w:link w:val="BalloonText"/>
-    <w:uiPriority w:val="99"/>
-    <w:semiHidden/>
-    <w:rsid w:val="004640AF"/>
-    <w:rPr>
-      <w:rFonts w:ascii="Tahoma" w:hAnsi="Tahoma" w:cs="Tahoma"/>
-      <w:sz w:val="16"/>
-      <w:szCs w:val="16"/>
-    </w:rPr>
-  </w:style>
-</w:styles>
-</file>
-
-<file path=word/stylesWithEffects.xml><?xml version="1.0" encoding="utf-8"?>
-<w:styles xmlns:wpc="http://schemas.microsoft.com/office/word/2010/wordprocessingCanvas" xmlns:mc="http://schemas.openxmlformats.org/markup-compatibility/2006" xmlns:o="urn:schemas-microsoft-com:office:office" xmlns:r="http://schemas.openxmlformats.org/officeDocument/2006/relationships" xmlns:m="http://schemas.openxmlformats.org/officeDocument/2006/math" xmlns:v="urn:schemas-microsoft-com:vml" xmlns:wp14="http://schemas.microsoft.com/office/word/2010/wordprocessingDrawing" xmlns:wp="http://schemas.openxmlformats.org/drawingml/2006/wordprocessingDrawing" xmlns:w10="urn:schemas-microsoft-com:office:word" xmlns:w="http://schemas.openxmlformats.org/wordprocessingml/2006/main" xmlns:w14="http://schemas.microsoft.com/office/word/2010/wordml" xmlns:wpg="http://schemas.microsoft.com/office/word/2010/wordprocessingGroup" xmlns:wpi="http://schemas.microsoft.com/office/word/2010/wordprocessingInk" xmlns:wne="http://schemas.microsoft.com/office/word/2006/wordml" xmlns:wps="http://schemas.microsoft.com/office/word/2010/wordprocessingShape" mc:Ignorable="w14 wp14">
-  <w:docDefaults>
-    <w:rPrDefault>
-      <w:rPr>
-        <w:rFonts w:asciiTheme="minorHAnsi" w:eastAsiaTheme="minorHAnsi" w:hAnsiTheme="minorHAnsi" w:cstheme="minorBidi"/>
-        <w:sz w:val="22"/>
-        <w:szCs w:val="22"/>
-        <w:lang w:val="en-US" w:eastAsia="en-US" w:bidi="ar-SA"/>
-      </w:rPr>
-    </w:rPrDefault>
-    <w:pPrDefault>
-      <w:pPr>
-        <w:spacing w:after="200" w:line="276" w:lineRule="auto"/>
-      </w:pPr>
-    </w:pPrDefault>
-  </w:docDefaults>
-  <w:latentStyles w:defLockedState="0" w:defUIPriority="99" w:defSemiHidden="1" w:defUnhideWhenUsed="1" w:defQFormat="0" w:count="267">
-    <w:lsdException w:name="Normal" w:semiHidden="0" w:uiPriority="0" w:unhideWhenUsed="0" w:qFormat="1"/>
-    <w:lsdException w:name="heading 1" w:semiHidden="0" w:uiPriority="9" w:unhideWhenUsed="0" w:qFormat="1"/>
-    <w:lsdException w:name="heading 2" w:uiPriority="9" w:qFormat="1"/>
-    <w:lsdException w:name="heading 3" w:uiPriority="9" w:qFormat="1"/>
-    <w:lsdException w:name="heading 4" w:uiPriority="9" w:qFormat="1"/>
-    <w:lsdException w:name="heading 5" w:uiPriority="9" w:qFormat="1"/>
-    <w:lsdException w:name="heading 6" w:uiPriority="9" w:qFormat="1"/>
-    <w:lsdException w:name="heading 7" w:uiPriority="9" w:qFormat="1"/>
-    <w:lsdException w:name="heading 8" w:uiPriority="9" w:qFormat="1"/>
-    <w:lsdException w:name="heading 9" w:uiPriority="9" w:qFormat="1"/>
-    <w:lsdException w:name="toc 1" w:uiPriority="39"/>
-    <w:lsdException w:name="toc 2" w:uiPriority="39"/>
-    <w:lsdException w:name="toc 3" w:uiPriority="39"/>
-    <w:lsdException w:name="toc 4" w:uiPriority="39"/>
-    <w:lsdException w:name="toc 5" w:uiPriority="39"/>
-    <w:lsdException w:name="toc 6" w:uiPriority="39"/>
-    <w:lsdException w:name="toc 7" w:uiPriority="39"/>
-    <w:lsdException w:name="toc 8" w:uiPriority="39"/>
-    <w:lsdException w:name="toc 9" w:uiPriority="39"/>
-    <w:lsdException w:name="caption" w:uiPriority="35" w:qFormat="1"/>
-    <w:lsdException w:name="Title" w:semiHidden="0" w:uiPriority="10" w:unhideWhenUsed="0" w:qFormat="1"/>
-    <w:lsdException w:name="Default Paragraph Font" w:uiPriority="1"/>
-    <w:lsdException w:name="Subtitle" w:semiHidden="0" w:uiPriority="11" w:unhideWhenUsed="0" w:qFormat="1"/>
-    <w:lsdException w:name="Strong" w:semiHidden="0" w:uiPriority="22" w:unhideWhenUsed="0" w:qFormat="1"/>
-    <w:lsdException w:name="Emphasis" w:semiHidden="0" w:uiPriority="20" w:unhideWhenUsed="0" w:qFormat="1"/>
-    <w:lsdException w:name="Table Grid" w:semiHidden="0" w:uiPriority="59" w:unhideWhenUsed="0"/>
-    <w:lsdException w:name="Placeholder Text" w:unhideWhenUsed="0"/>
-    <w:lsdException w:name="No Spacing" w:semiHidden="0" w:uiPriority="1" w:unhideWhenUsed="0" w:qFormat="1"/>
-    <w:lsdException w:name="Light Shading" w:semiHidden="0" w:uiPriority="60" w:unhideWhenUsed="0"/>
-    <w:lsdException w:name="Light List" w:semiHidden="0" w:uiPriority="61" w:unhideWhenUsed="0"/>
-    <w:lsdException w:name="Light Grid" w:semiHidden="0" w:uiPriority="62" w:unhideWhenUsed="0"/>
-    <w:lsdException w:name="Medium Shading 1" w:semiHidden="0" w:uiPriority="63" w:unhideWhenUsed="0"/>
-    <w:lsdException w:name="Medium Shading 2" w:semiHidden="0" w:uiPriority="64" w:unhideWhenUsed="0"/>
-    <w:lsdException w:name="Medium List 1" w:semiHidden="0" w:uiPriority="65" w:unhideWhenUsed="0"/>
-    <w:lsdException w:name="Medium List 2" w:semiHidden="0" w:uiPriority="66" w:unhideWhenUsed="0"/>
-    <w:lsdException w:name="Medium Grid 1" w:semiHidden="0" w:uiPriority="67" w:unhideWhenUsed="0"/>
-    <w:lsdException w:name="Medium Grid 2" w:semiHidden="0" w:uiPriority="68" w:unhideWhenUsed="0"/>
-    <w:lsdException w:name="Medium Grid 3" w:semiHidden="0" w:uiPriority="69" w:unhideWhenUsed="0"/>
-    <w:lsdException w:name="Dark List" w:semiHidden="0" w:uiPriority="70" w:unhideWhenUsed="0"/>
-    <w:lsdException w:name="Colorful Shading" w:semiHidden="0" w:uiPriority="71" w:unhideWhenUsed="0"/>
-    <w:lsdException w:name="Colorful List" w:semiHidden="0" w:uiPriority="72" w:unhideWhenUsed="0"/>
-    <w:lsdException w:name="Colorful Grid" w:semiHidden="0" w:uiPriority="73" w:unhideWhenUsed="0"/>
-    <w:lsdException w:name="Light Shading Accent 1" w:semiHidden="0" w:uiPriority="60" w:unhideWhenUsed="0"/>
-    <w:lsdException w:name="Light List Accent 1" w:semiHidden="0" w:uiPriority="61" w:unhideWhenUsed="0"/>
-    <w:lsdException w:name="Light Grid Accent 1" w:semiHidden="0" w:uiPriority="62" w:unhideWhenUsed="0"/>
-    <w:lsdException w:name="Medium Shading 1 Accent 1" w:semiHidden="0" w:uiPriority="63" w:unhideWhenUsed="0"/>
-    <w:lsdException w:name="Medium Shading 2 Accent 1" w:semiHidden="0" w:uiPriority="64" w:unhideWhenUsed="0"/>
-    <w:lsdException w:name="Medium List 1 Accent 1" w:semiHidden="0" w:uiPriority="65" w:unhideWhenUsed="0"/>
-    <w:lsdException w:name="Revision" w:unhideWhenUsed="0"/>
-    <w:lsdException w:name="List Paragraph" w:semiHidden="0" w:uiPriority="34" w:unhideWhenUsed="0" w:qFormat="1"/>
-    <w:lsdException w:name="Quote" w:semiHidden="0" w:uiPriority="29" w:unhideWhenUsed="0" w:qFormat="1"/>
-    <w:lsdException w:name="Intense Quote" w:semiHidden="0" w:uiPriority="30" w:unhideWhenUsed="0" w:qFormat="1"/>
-    <w:lsdException w:name="Medium List 2 Accent 1" w:semiHidden="0" w:uiPriority="66" w:unhideWhenUsed="0"/>
-    <w:lsdException w:name="Medium Grid 1 Accent 1" w:semiHidden="0" w:uiPriority="67" w:unhideWhenUsed="0"/>
-    <w:lsdException w:name="Medium Grid 2 Accent 1" w:semiHidden="0" w:uiPriority="68" w:unhideWhenUsed="0"/>
-    <w:lsdException w:name="Medium Grid 3 Accent 1" w:semiHidden="0" w:uiPriority="69" w:unhideWhenUsed="0"/>
-    <w:lsdException w:name="Dark List Accent 1" w:semiHidden="0" w:uiPriority="70" w:unhideWhenUsed="0"/>
-    <w:lsdException w:name="Colorful Shading Accent 1" w:semiHidden="0" w:uiPriority="71" w:unhideWhenUsed="0"/>
-    <w:lsdException w:name="Colorful List Accent 1" w:semiHidden="0" w:uiPriority="72" w:unhideWhenUsed="0"/>
-    <w:lsdException w:name="Colorful Grid Accent 1" w:semiHidden="0" w:uiPriority="73" w:unhideWhenUsed="0"/>
-    <w:lsdException w:name="Light Shading Accent 2" w:semiHidden="0" w:uiPriority="60" w:unhideWhenUsed="0"/>
-    <w:lsdException w:name="Light List Accent 2" w:semiHidden="0" w:uiPriority="61" w:unhideWhenUsed="0"/>
-    <w:lsdException w:name="Light Grid Accent 2" w:semiHidden="0" w:uiPriority="62" w:unhideWhenUsed="0"/>
-    <w:lsdException w:name="Medium Shading 1 Accent 2" w:semiHidden="0" w:uiPriority="63" w:unhideWhenUsed="0"/>
-    <w:lsdException w:name="Medium Shading 2 Accent 2" w:semiHidden="0" w:uiPriority="64" w:unhideWhenUsed="0"/>
-    <w:lsdException w:name="Medium List 1 Accent 2" w:semiHidden="0" w:uiPriority="65" w:unhideWhenUsed="0"/>
-    <w:lsdException w:name="Medium List 2 Accent 2" w:semiHidden="0" w:uiPriority="66" w:unhideWhenUsed="0"/>
-    <w:lsdException w:name="Medium Grid 1 Accent 2" w:semiHidden="0" w:uiPriority="67" w:unhideWhenUsed="0"/>
-    <w:lsdException w:name="Medium Grid 2 Accent 2" w:semiHidden="0" w:uiPriority="68" w:unhideWhenUsed="0"/>
-    <w:lsdException w:name="Medium Grid 3 Accent 2" w:semiHidden="0" w:uiPriority="69" w:unhideWhenUsed="0"/>
-    <w:lsdException w:name="Dark List Accent 2" w:semiHidden="0" w:uiPriority="70" w:unhideWhenUsed="0"/>
-    <w:lsdException w:name="Colorful Shading Accent 2" w:semiHidden="0" w:uiPriority="71" w:unhideWhenUsed="0"/>
-    <w:lsdException w:name="Colorful List Accent 2" w:semiHidden="0" w:uiPriority="72" w:unhideWhenUsed="0"/>
-    <w:lsdException w:name="Colorful Grid Accent 2" w:semiHidden="0" w:uiPriority="73" w:unhideWhenUsed="0"/>
-    <w:lsdException w:name="Light Shading Accent 3" w:semiHidden="0" w:uiPriority="60" w:unhideWhenUsed="0"/>
-    <w:lsdException w:name="Light List Accent 3" w:semiHidden="0" w:uiPriority="61" w:unhideWhenUsed="0"/>
-    <w:lsdException w:name="Light Grid Accent 3" w:semiHidden="0" w:uiPriority="62" w:unhideWhenUsed="0"/>
-    <w:lsdException w:name="Medium Shading 1 Accent 3" w:semiHidden="0" w:uiPriority="63" w:unhideWhenUsed="0"/>
-    <w:lsdException w:name="Medium Shading 2 Accent 3" w:semiHidden="0" w:uiPriority="64" w:unhideWhenUsed="0"/>
-    <w:lsdException w:name="Medium List 1 Accent 3" w:semiHidden="0" w:uiPriority="65" w:unhideWhenUsed="0"/>
-    <w:lsdException w:name="Medium List 2 Accent 3" w:semiHidden="0" w:uiPriority="66" w:unhideWhenUsed="0"/>
-    <w:lsdException w:name="Medium Grid 1 Accent 3" w:semiHidden="0" w:uiPriority="67" w:unhideWhenUsed="0"/>
-    <w:lsdException w:name="Medium Grid 2 Accent 3" w:semiHidden="0" w:uiPriority="68" w:unhideWhenUsed="0"/>
-    <w:lsdException w:name="Medium Grid 3 Accent 3" w:semiHidden="0" w:uiPriority="69" w:unhideWhenUsed="0"/>
-    <w:lsdException w:name="Dark List Accent 3" w:semiHidden="0" w:uiPriority="70" w:unhideWhenUsed="0"/>
-    <w:lsdException w:name="Colorful Shading Accent 3" w:semiHidden="0" w:uiPriority="71" w:unhideWhenUsed="0"/>
-    <w:lsdException w:name="Colorful List Accent 3" w:semiHidden="0" w:uiPriority="72" w:unhideWhenUsed="0"/>
-    <w:lsdException w:name="Colorful Grid Accent 3" w:semiHidden="0" w:uiPriority="73" w:unhideWhenUsed="0"/>
-    <w:lsdException w:name="Light Shading Accent 4" w:semiHidden="0" w:uiPriority="60" w:unhideWhenUsed="0"/>
-    <w:lsdException w:name="Light List Accent 4" w:semiHidden="0" w:uiPriority="61" w:unhideWhenUsed="0"/>
-    <w:lsdException w:name="Light Grid Accent 4" w:semiHidden="0" w:uiPriority="62" w:unhideWhenUsed="0"/>
-    <w:lsdException w:name="Medium Shading 1 Accent 4" w:semiHidden="0" w:uiPriority="63" w:unhideWhenUsed="0"/>
-    <w:lsdException w:name="Medium Shading 2 Accent 4" w:semiHidden="0" w:uiPriority="64" w:unhideWhenUsed="0"/>
-    <w:lsdException w:name="Medium List 1 Accent 4" w:semiHidden="0" w:uiPriority="65" w:unhideWhenUsed="0"/>
-    <w:lsdException w:name="Medium List 2 Accent 4" w:semiHidden="0" w:uiPriority="66" w:unhideWhenUsed="0"/>
-    <w:lsdException w:name="Medium Grid 1 Accent 4" w:semiHidden="0" w:uiPriority="67" w:unhideWhenUsed="0"/>
-    <w:lsdException w:name="Medium Grid 2 Accent 4" w:semiHidden="0" w:uiPriority="68" w:unhideWhenUsed="0"/>
-    <w:lsdException w:name="Medium Grid 3 Accent 4" w:semiHidden="0" w:uiPriority="69" w:unhideWhenUsed="0"/>
-    <w:lsdException w:name="Dark List Accent 4" w:semiHidden="0" w:uiPriority="70" w:unhideWhenUsed="0"/>
-    <w:lsdException w:name="Colorful Shading Accent 4" w:semiHidden="0" w:uiPriority="71" w:unhideWhenUsed="0"/>
-    <w:lsdException w:name="Colorful List Accent 4" w:semiHidden="0" w:uiPriority="72" w:unhideWhenUsed="0"/>
-    <w:lsdException w:name="Colorful Grid Accent 4" w:semiHidden="0" w:uiPriority="73" w:unhideWhenUsed="0"/>
-    <w:lsdException w:name="Light Shading Accent 5" w:semiHidden="0" w:uiPriority="60" w:unhideWhenUsed="0"/>
-    <w:lsdException w:name="Light List Accent 5" w:semiHidden="0" w:uiPriority="61" w:unhideWhenUsed="0"/>
-    <w:lsdException w:name="Light Grid Accent 5" w:semiHidden="0" w:uiPriority="62" w:unhideWhenUsed="0"/>
-    <w:lsdException w:name="Medium Shading 1 Accent 5" w:semiHidden="0" w:uiPriority="63" w:unhideWhenUsed="0"/>
-    <w:lsdException w:name="Medium Shading 2 Accent 5" w:semiHidden="0" w:uiPriority="64" w:unhideWhenUsed="0"/>
-    <w:lsdException w:name="Medium List 1 Accent 5" w:semiHidden="0" w:uiPriority="65" w:unhideWhenUsed="0"/>
-    <w:lsdException w:name="Medium List 2 Accent 5" w:semiHidden="0" w:uiPriority="66" w:unhideWhenUsed="0"/>
-    <w:lsdException w:name="Medium Grid 1 Accent 5" w:semiHidden="0" w:uiPriority="67" w:unhideWhenUsed="0"/>
-    <w:lsdException w:name="Medium Grid 2 Accent 5" w:semiHidden="0" w:uiPriority="68" w:unhideWhenUsed="0"/>
-    <w:lsdException w:name="Medium Grid 3 Accent 5" w:semiHidden="0" w:uiPriority="69" w:unhideWhenUsed="0"/>
-    <w:lsdException w:name="Dark List Accent 5" w:semiHidden="0" w:uiPriority="70" w:unhideWhenUsed="0"/>
-    <w:lsdException w:name="Colorful Shading Accent 5" w:semiHidden="0" w:uiPriority="71" w:unhideWhenUsed="0"/>
-    <w:lsdException w:name="Colorful List Accent 5" w:semiHidden="0" w:uiPriority="72" w:unhideWhenUsed="0"/>
-    <w:lsdException w:name="Colorful Grid Accent 5" w:semiHidden="0" w:uiPriority="73" w:unhideWhenUsed="0"/>
-    <w:lsdException w:name="Light Shading Accent 6" w:semiHidden="0" w:uiPriority="60" w:unhideWhenUsed="0"/>
-    <w:lsdException w:name="Light List Accent 6" w:semiHidden="0" w:uiPriority="61" w:unhideWhenUsed="0"/>
-    <w:lsdException w:name="Light Grid Accent 6" w:semiHidden="0" w:uiPriority="62" w:unhideWhenUsed="0"/>
-    <w:lsdException w:name="Medium Shading 1 Accent 6" w:semiHidden="0" w:uiPriority="63" w:unhideWhenUsed="0"/>
-    <w:lsdException w:name="Medium Shading 2 Accent 6" w:semiHidden="0" w:uiPriority="64" w:unhideWhenUsed="0"/>
-    <w:lsdException w:name="Medium List 1 Accent 6" w:semiHidden="0" w:uiPriority="65" w:unhideWhenUsed="0"/>
-    <w:lsdException w:name="Medium List 2 Accent 6" w:semiHidden="0" w:uiPriority="66" w:unhideWhenUsed="0"/>
-    <w:lsdException w:name="Medium Grid 1 Accent 6" w:semiHidden="0" w:uiPriority="67" w:unhideWhenUsed="0"/>
-    <w:lsdException w:name="Medium Grid 2 Accent 6" w:semiHidden="0" w:uiPriority="68" w:unhideWhenUsed="0"/>
-    <w:lsdException w:name="Medium Grid 3 Accent 6" w:semiHidden="0" w:uiPriority="69" w:unhideWhenUsed="0"/>
-    <w:lsdException w:name="Dark List Accent 6" w:semiHidden="0" w:uiPriority="70" w:unhideWhenUsed="0"/>
-    <w:lsdException w:name="Colorful Shading Accent 6" w:semiHidden="0" w:uiPriority="71" w:unhideWhenUsed="0"/>
-    <w:lsdException w:name="Colorful List Accent 6" w:semiHidden="0" w:uiPriority="72" w:unhideWhenUsed="0"/>
-    <w:lsdException w:name="Colorful Grid Accent 6" w:semiHidden="0" w:uiPriority="73" w:unhideWhenUsed="0"/>
-    <w:lsdException w:name="Subtle Emphasis" w:semiHidden="0" w:uiPriority="19" w:unhideWhenUsed="0" w:qFormat="1"/>
-    <w:lsdException w:name="Intense Emphasis" w:semiHidden="0" w:uiPriority="21" w:unhideWhenUsed="0" w:qFormat="1"/>
-    <w:lsdException w:name="Subtle Reference" w:semiHidden="0" w:uiPriority="31" w:unhideWhenUsed="0" w:qFormat="1"/>
-    <w:lsdException w:name="Intense Reference" w:semiHidden="0" w:uiPriority="32" w:unhideWhenUsed="0" w:qFormat="1"/>
-    <w:lsdException w:name="Book Title" w:semiHidden="0" w:uiPriority="33" w:unhideWhenUsed="0" w:qFormat="1"/>
-    <w:lsdException w:name="Bibliography" w:uiPriority="37"/>
-    <w:lsdException w:name="TOC Heading" w:uiPriority="39" w:qFormat="1"/>
-  </w:latentStyles>
-  <w:style w:type="paragraph" w:default="1" w:styleId="Normal">
-    <w:name w:val="Normal"/>
-    <w:qFormat/>
-  </w:style>
-  <w:style w:type="character" w:default="1" w:styleId="DefaultParagraphFont">
-    <w:name w:val="Default Paragraph Font"/>
-    <w:uiPriority w:val="1"/>
     <w:unhideWhenUsed/>
   </w:style>
   <w:style w:type="table" w:default="1" w:styleId="TableNormal">
@@ -5125,7 +5241,7 @@
 </file>
 
 <file path=customXml/itemProps1.xml><?xml version="1.0" encoding="utf-8"?>
-<ds:datastoreItem xmlns:ds="http://schemas.openxmlformats.org/officeDocument/2006/customXml" ds:itemID="{B5E70D15-BE3A-4BA2-BB3A-9BF76E8EE7F7}">
+<ds:datastoreItem xmlns:ds="http://schemas.openxmlformats.org/officeDocument/2006/customXml" ds:itemID="{E51B3B0D-59C8-4E55-8891-E95956704CF0}">
   <ds:schemaRefs>
     <ds:schemaRef ds:uri="http://schemas.openxmlformats.org/officeDocument/2006/bibliography"/>
   </ds:schemaRefs>

</xml_diff>

<commit_message>
Added comments for the three posts
</commit_message>
<xml_diff>
--- a/GPIO.docx
+++ b/GPIO.docx
@@ -739,16 +739,7 @@
           <w:sz w:val="28"/>
           <w:szCs w:val="28"/>
         </w:rPr>
-        <w:t xml:space="preserve">elected from </w:t>
-      </w:r>
-      <w:proofErr w:type="spellStart"/>
-      <w:r>
-        <w:rPr>
-          <w:rFonts w:ascii="Times New Roman" w:hAnsi="Times New Roman" w:cs="Times New Roman"/>
-          <w:sz w:val="28"/>
-          <w:szCs w:val="28"/>
-        </w:rPr>
-        <w:t>GPIO</w:t>
+        <w:t>elected from GPIO</w:t>
       </w:r>
       <w:r>
         <w:rPr>
@@ -764,16 +755,7 @@
           <w:sz w:val="28"/>
           <w:szCs w:val="28"/>
         </w:rPr>
-        <w:t>_AFR</w:t>
-      </w:r>
-      <w:proofErr w:type="spellEnd"/>
-      <w:r>
-        <w:rPr>
-          <w:rFonts w:ascii="Times New Roman" w:hAnsi="Times New Roman" w:cs="Times New Roman"/>
-          <w:sz w:val="28"/>
-          <w:szCs w:val="28"/>
-        </w:rPr>
-        <w:t xml:space="preserve"> register. </w:t>
+        <w:t xml:space="preserve">_AFR register. </w:t>
       </w:r>
       <w:r>
         <w:rPr>
@@ -997,43 +979,7 @@
           <w:sz w:val="28"/>
           <w:szCs w:val="28"/>
         </w:rPr>
-        <w:t xml:space="preserve">port represented as </w:t>
-      </w:r>
-      <w:proofErr w:type="spellStart"/>
-      <w:r>
-        <w:rPr>
-          <w:rFonts w:ascii="Times New Roman" w:hAnsi="Times New Roman" w:cs="Times New Roman"/>
-          <w:sz w:val="28"/>
-          <w:szCs w:val="28"/>
-        </w:rPr>
-        <w:t>GPIOx</w:t>
-      </w:r>
-      <w:proofErr w:type="spellEnd"/>
-      <w:r>
-        <w:rPr>
-          <w:rFonts w:ascii="Times New Roman" w:hAnsi="Times New Roman" w:cs="Times New Roman"/>
-          <w:sz w:val="28"/>
-          <w:szCs w:val="28"/>
-        </w:rPr>
-        <w:t xml:space="preserve">, for </w:t>
-      </w:r>
-      <w:proofErr w:type="spellStart"/>
-      <w:r>
-        <w:rPr>
-          <w:rFonts w:ascii="Times New Roman" w:hAnsi="Times New Roman" w:cs="Times New Roman"/>
-          <w:sz w:val="28"/>
-          <w:szCs w:val="28"/>
-        </w:rPr>
-        <w:t>eg</w:t>
-      </w:r>
-      <w:proofErr w:type="spellEnd"/>
-      <w:r>
-        <w:rPr>
-          <w:rFonts w:ascii="Times New Roman" w:hAnsi="Times New Roman" w:cs="Times New Roman"/>
-          <w:sz w:val="28"/>
-          <w:szCs w:val="28"/>
-        </w:rPr>
-        <w:t>: GPIOA. In STM32F4 board, 16 of these I/O pins form a GPIO port, hence it can be said that a GPIO port in STM32F4xx is 16-bit wide and each pin refers to a particular bit in the GPIO port registers.  In the STM32F4xx board there are 11 such ports from GPIOA to GPIOK with each</w:t>
+        <w:t>port represented as GPIOx, for eg: GPIOA. In STM32F4 board, 16 of these I/O pins form a GPIO port, hence it can be said that a GPIO port in STM32F4xx is 16-bit wide and each pin refers to a particular bit in the GPIO port registers.  In the STM32F4xx board there are 11 such ports from GPIOA to GPIOK with each</w:t>
       </w:r>
       <w:r>
         <w:rPr>
@@ -1143,25 +1089,7 @@
           <w:sz w:val="28"/>
           <w:szCs w:val="28"/>
         </w:rPr>
-        <w:t>Output data from output data register (</w:t>
-      </w:r>
-      <w:proofErr w:type="spellStart"/>
-      <w:r>
-        <w:rPr>
-          <w:rFonts w:ascii="Times New Roman" w:hAnsi="Times New Roman" w:cs="Times New Roman"/>
-          <w:sz w:val="28"/>
-          <w:szCs w:val="28"/>
-        </w:rPr>
-        <w:t>GPIOx_ODR</w:t>
-      </w:r>
-      <w:proofErr w:type="spellEnd"/>
-      <w:r>
-        <w:rPr>
-          <w:rFonts w:ascii="Times New Roman" w:hAnsi="Times New Roman" w:cs="Times New Roman"/>
-          <w:sz w:val="28"/>
-          <w:szCs w:val="28"/>
-        </w:rPr>
-        <w:t>) or periphera</w:t>
+        <w:t>Output data from output data register (GPIOx_ODR) or periphera</w:t>
       </w:r>
       <w:r>
         <w:rPr>
@@ -1243,25 +1171,7 @@
           <w:sz w:val="28"/>
           <w:szCs w:val="28"/>
         </w:rPr>
-        <w:t>Input data to input data register (</w:t>
-      </w:r>
-      <w:proofErr w:type="spellStart"/>
-      <w:r>
-        <w:rPr>
-          <w:rFonts w:ascii="Times New Roman" w:hAnsi="Times New Roman" w:cs="Times New Roman"/>
-          <w:sz w:val="28"/>
-          <w:szCs w:val="28"/>
-        </w:rPr>
-        <w:t>GPIOx_IDR</w:t>
-      </w:r>
-      <w:proofErr w:type="spellEnd"/>
-      <w:r>
-        <w:rPr>
-          <w:rFonts w:ascii="Times New Roman" w:hAnsi="Times New Roman" w:cs="Times New Roman"/>
-          <w:sz w:val="28"/>
-          <w:szCs w:val="28"/>
-        </w:rPr>
-        <w:t>) or peripher</w:t>
+        <w:t>Input data to input data register (GPIOx_IDR) or peripher</w:t>
       </w:r>
       <w:r>
         <w:rPr>
@@ -1291,44 +1201,16 @@
           <w:sz w:val="28"/>
           <w:szCs w:val="28"/>
         </w:rPr>
-        <w:t>Bit set and reset register (</w:t>
-      </w:r>
-      <w:proofErr w:type="spellStart"/>
-      <w:r>
-        <w:rPr>
-          <w:rFonts w:ascii="Times New Roman" w:hAnsi="Times New Roman" w:cs="Times New Roman"/>
-          <w:sz w:val="28"/>
-          <w:szCs w:val="28"/>
-        </w:rPr>
-        <w:t>GPIOx</w:t>
-      </w:r>
-      <w:proofErr w:type="spellEnd"/>
-      <w:r>
-        <w:rPr>
-          <w:rFonts w:ascii="Times New Roman" w:hAnsi="Times New Roman" w:cs="Times New Roman"/>
-          <w:sz w:val="28"/>
-          <w:szCs w:val="28"/>
-        </w:rPr>
-        <w:t>_ BSRR) for bitw</w:t>
-      </w:r>
-      <w:r>
-        <w:rPr>
-          <w:rFonts w:ascii="Times New Roman" w:hAnsi="Times New Roman" w:cs="Times New Roman"/>
-          <w:sz w:val="28"/>
-          <w:szCs w:val="28"/>
-        </w:rPr>
-        <w:t xml:space="preserve">ise write access to </w:t>
-      </w:r>
-      <w:proofErr w:type="spellStart"/>
-      <w:r>
-        <w:rPr>
-          <w:rFonts w:ascii="Times New Roman" w:hAnsi="Times New Roman" w:cs="Times New Roman"/>
-          <w:sz w:val="28"/>
-          <w:szCs w:val="28"/>
-        </w:rPr>
-        <w:t>GPIOx_ODR</w:t>
-      </w:r>
-      <w:proofErr w:type="spellEnd"/>
+        <w:t>Bit set and reset register (GPIOx_ BSRR) for bitw</w:t>
+      </w:r>
+      <w:r>
+        <w:rPr>
+          <w:rFonts w:ascii="Times New Roman" w:hAnsi="Times New Roman" w:cs="Times New Roman"/>
+          <w:sz w:val="28"/>
+          <w:szCs w:val="28"/>
+        </w:rPr>
+        <w:t>ise write access to GPIOx_ODR</w:t>
+      </w:r>
     </w:p>
     <w:p>
       <w:pPr>
@@ -1349,25 +1231,7 @@
           <w:sz w:val="28"/>
           <w:szCs w:val="28"/>
         </w:rPr>
-        <w:t>Locking mechanism (</w:t>
-      </w:r>
-      <w:proofErr w:type="spellStart"/>
-      <w:r>
-        <w:rPr>
-          <w:rFonts w:ascii="Times New Roman" w:hAnsi="Times New Roman" w:cs="Times New Roman"/>
-          <w:sz w:val="28"/>
-          <w:szCs w:val="28"/>
-        </w:rPr>
-        <w:t>GPIOx_LCKR</w:t>
-      </w:r>
-      <w:proofErr w:type="spellEnd"/>
-      <w:r>
-        <w:rPr>
-          <w:rFonts w:ascii="Times New Roman" w:hAnsi="Times New Roman" w:cs="Times New Roman"/>
-          <w:sz w:val="28"/>
-          <w:szCs w:val="28"/>
-        </w:rPr>
-        <w:t>) provided to freeze the port A</w:t>
+        <w:t>Locking mechanism (GPIOx_LCKR) provided to freeze the port A</w:t>
       </w:r>
       <w:r>
         <w:rPr>
@@ -1678,25 +1542,7 @@
           <w:sz w:val="28"/>
           <w:szCs w:val="28"/>
         </w:rPr>
-        <w:t>The internal circuitry of the buffer is a simple CMOS logic circuit. It has a PMOS transistor connected to the +</w:t>
-      </w:r>
-      <w:proofErr w:type="spellStart"/>
-      <w:r>
-        <w:rPr>
-          <w:rFonts w:ascii="Times New Roman" w:hAnsi="Times New Roman" w:cs="Times New Roman"/>
-          <w:sz w:val="28"/>
-          <w:szCs w:val="28"/>
-        </w:rPr>
-        <w:t>Vcc</w:t>
-      </w:r>
-      <w:proofErr w:type="spellEnd"/>
-      <w:r>
-        <w:rPr>
-          <w:rFonts w:ascii="Times New Roman" w:hAnsi="Times New Roman" w:cs="Times New Roman"/>
-          <w:sz w:val="28"/>
-          <w:szCs w:val="28"/>
-        </w:rPr>
-        <w:t xml:space="preserve"> and</w:t>
+        <w:t>The internal circuitry of the buffer is a simple CMOS logic circuit. It has a PMOS transistor connected to the +Vcc and</w:t>
       </w:r>
       <w:r>
         <w:t xml:space="preserve"> </w:t>
@@ -2123,25 +1969,7 @@
           <w:sz w:val="28"/>
           <w:szCs w:val="28"/>
         </w:rPr>
-        <w:t>The ENABLE pin is set to 1, after passing the inverter logic it is set to 0, due to which the NMOS transistor is disabled and the PMOS transistor is enabled pulling the pin to +</w:t>
-      </w:r>
-      <w:proofErr w:type="spellStart"/>
-      <w:r>
-        <w:rPr>
-          <w:rFonts w:ascii="Times New Roman" w:hAnsi="Times New Roman" w:cs="Times New Roman"/>
-          <w:sz w:val="28"/>
-          <w:szCs w:val="28"/>
-        </w:rPr>
-        <w:t>Vcc</w:t>
-      </w:r>
-      <w:proofErr w:type="spellEnd"/>
-      <w:r>
-        <w:rPr>
-          <w:rFonts w:ascii="Times New Roman" w:hAnsi="Times New Roman" w:cs="Times New Roman"/>
-          <w:sz w:val="28"/>
-          <w:szCs w:val="28"/>
-        </w:rPr>
-        <w:t xml:space="preserve"> (state HIGH)</w:t>
+        <w:t>The ENABLE pin is set to 1, after passing the inverter logic it is set to 0, due to which the NMOS transistor is disabled and the PMOS transistor is enabled pulling the pin to +Vcc (state HIGH)</w:t>
       </w:r>
       <w:r>
         <w:rPr>
@@ -2828,25 +2656,7 @@
           <w:sz w:val="28"/>
           <w:szCs w:val="28"/>
         </w:rPr>
-        <w:t xml:space="preserve">The pull-up or pull-down resistors are activated depending on the value in the </w:t>
-      </w:r>
-      <w:proofErr w:type="spellStart"/>
-      <w:r>
-        <w:rPr>
-          <w:rFonts w:ascii="Times New Roman" w:hAnsi="Times New Roman" w:cs="Times New Roman"/>
-          <w:sz w:val="28"/>
-          <w:szCs w:val="28"/>
-        </w:rPr>
-        <w:t>GPIOx_PUPDR</w:t>
-      </w:r>
-      <w:proofErr w:type="spellEnd"/>
-      <w:r>
-        <w:rPr>
-          <w:rFonts w:ascii="Times New Roman" w:hAnsi="Times New Roman" w:cs="Times New Roman"/>
-          <w:sz w:val="28"/>
-          <w:szCs w:val="28"/>
-        </w:rPr>
-        <w:t xml:space="preserve"> register</w:t>
+        <w:t>The pull-up or pull-down resistors are activated depending on the value in the GPIOx_PUPDR register</w:t>
       </w:r>
       <w:r>
         <w:rPr>
@@ -2906,25 +2716,7 @@
           <w:sz w:val="28"/>
           <w:szCs w:val="28"/>
         </w:rPr>
-        <w:t xml:space="preserve">The I/O state is obtained by reading the </w:t>
-      </w:r>
-      <w:proofErr w:type="spellStart"/>
-      <w:r>
-        <w:rPr>
-          <w:rFonts w:ascii="Times New Roman" w:hAnsi="Times New Roman" w:cs="Times New Roman"/>
-          <w:sz w:val="28"/>
-          <w:szCs w:val="28"/>
-        </w:rPr>
-        <w:t>GPIOx_IDR</w:t>
-      </w:r>
-      <w:proofErr w:type="spellEnd"/>
-      <w:r>
-        <w:rPr>
-          <w:rFonts w:ascii="Times New Roman" w:hAnsi="Times New Roman" w:cs="Times New Roman"/>
-          <w:sz w:val="28"/>
-          <w:szCs w:val="28"/>
-        </w:rPr>
-        <w:t xml:space="preserve"> input data register</w:t>
+        <w:t>The I/O state is obtained by reading the GPIOx_IDR input data register</w:t>
       </w:r>
       <w:r>
         <w:rPr>
@@ -3038,18 +2830,16 @@
           <w:szCs w:val="28"/>
         </w:rPr>
       </w:pPr>
-      <w:bookmarkStart w:id="24" w:name="_GoBack"/>
-      <w:bookmarkEnd w:id="24"/>
-    </w:p>
-    <w:p>
-      <w:pPr>
-        <w:rPr>
-          <w:rFonts w:ascii="Times New Roman" w:hAnsi="Times New Roman" w:cs="Times New Roman"/>
-          <w:sz w:val="28"/>
-          <w:szCs w:val="28"/>
-        </w:rPr>
-      </w:pPr>
-      <w:ins w:id="25" w:author="vivek bhageria" w:date="2019-12-22T20:58:00Z">
+    </w:p>
+    <w:p>
+      <w:pPr>
+        <w:rPr>
+          <w:rFonts w:ascii="Times New Roman" w:hAnsi="Times New Roman" w:cs="Times New Roman"/>
+          <w:sz w:val="28"/>
+          <w:szCs w:val="28"/>
+        </w:rPr>
+      </w:pPr>
+      <w:ins w:id="24" w:author="vivek bhageria" w:date="2019-12-22T20:58:00Z">
         <w:r>
           <w:rPr>
             <w:rFonts w:ascii="Times New Roman" w:hAnsi="Times New Roman" w:cs="Times New Roman"/>
@@ -3059,14 +2849,76 @@
           <w:t xml:space="preserve">POST 3: Writing the DRIVERS for GPIO, the link to </w:t>
         </w:r>
       </w:ins>
-      <w:ins w:id="26" w:author="vivek bhageria" w:date="2019-12-22T20:59:00Z">
+      <w:ins w:id="25" w:author="vivek bhageria" w:date="2019-12-22T20:59:00Z">
         <w:r>
           <w:rPr>
             <w:rFonts w:ascii="Times New Roman" w:hAnsi="Times New Roman" w:cs="Times New Roman"/>
             <w:sz w:val="28"/>
             <w:szCs w:val="28"/>
           </w:rPr>
-          <w:t>your drivers for download, and the API explanations with examples.</w:t>
+          <w:t>your</w:t>
+        </w:r>
+      </w:ins>
+      <w:ins w:id="26" w:author="vivek bhageria" w:date="2019-12-22T21:00:00Z">
+        <w:r>
+          <w:rPr>
+            <w:rFonts w:ascii="Times New Roman" w:hAnsi="Times New Roman" w:cs="Times New Roman"/>
+            <w:sz w:val="28"/>
+            <w:szCs w:val="28"/>
+          </w:rPr>
+          <w:t xml:space="preserve"> device</w:t>
+        </w:r>
+      </w:ins>
+      <w:ins w:id="27" w:author="vivek bhageria" w:date="2019-12-22T20:59:00Z">
+        <w:r>
+          <w:rPr>
+            <w:rFonts w:ascii="Times New Roman" w:hAnsi="Times New Roman" w:cs="Times New Roman"/>
+            <w:sz w:val="28"/>
+            <w:szCs w:val="28"/>
+          </w:rPr>
+          <w:t xml:space="preserve"> drivers</w:t>
+        </w:r>
+      </w:ins>
+      <w:ins w:id="28" w:author="vivek bhageria" w:date="2019-12-22T21:00:00Z">
+        <w:r>
+          <w:rPr>
+            <w:rFonts w:ascii="Times New Roman" w:hAnsi="Times New Roman" w:cs="Times New Roman"/>
+            <w:sz w:val="28"/>
+            <w:szCs w:val="28"/>
+          </w:rPr>
+          <w:t>(</w:t>
+        </w:r>
+      </w:ins>
+      <w:ins w:id="29" w:author="vivek bhageria" w:date="2019-12-22T21:01:00Z">
+        <w:r>
+          <w:rPr>
+            <w:rFonts w:ascii="Times New Roman" w:hAnsi="Times New Roman" w:cs="Times New Roman"/>
+            <w:sz w:val="28"/>
+            <w:szCs w:val="28"/>
+          </w:rPr>
+          <w:t>hosted on github</w:t>
+        </w:r>
+      </w:ins>
+      <w:bookmarkStart w:id="30" w:name="_GoBack"/>
+      <w:bookmarkEnd w:id="30"/>
+      <w:ins w:id="31" w:author="vivek bhageria" w:date="2019-12-22T21:00:00Z">
+        <w:r>
+          <w:rPr>
+            <w:rFonts w:ascii="Times New Roman" w:hAnsi="Times New Roman" w:cs="Times New Roman"/>
+            <w:sz w:val="28"/>
+            <w:szCs w:val="28"/>
+          </w:rPr>
+          <w:t>)</w:t>
+        </w:r>
+      </w:ins>
+      <w:ins w:id="32" w:author="vivek bhageria" w:date="2019-12-22T20:59:00Z">
+        <w:r>
+          <w:rPr>
+            <w:rFonts w:ascii="Times New Roman" w:hAnsi="Times New Roman" w:cs="Times New Roman"/>
+            <w:sz w:val="28"/>
+            <w:szCs w:val="28"/>
+          </w:rPr>
+          <w:t xml:space="preserve"> for download, and the API explanations with examples.</w:t>
         </w:r>
       </w:ins>
     </w:p>
@@ -5371,7 +5223,7 @@
 </file>
 
 <file path=customXml/itemProps1.xml><?xml version="1.0" encoding="utf-8"?>
-<ds:datastoreItem xmlns:ds="http://schemas.openxmlformats.org/officeDocument/2006/customXml" ds:itemID="{265955F3-8121-4E8A-9386-EDF289B4B6A4}">
+<ds:datastoreItem xmlns:ds="http://schemas.openxmlformats.org/officeDocument/2006/customXml" ds:itemID="{E0FF2880-0670-415B-BA15-E1AC40A9516A}">
   <ds:schemaRefs>
     <ds:schemaRef ds:uri="http://schemas.openxmlformats.org/officeDocument/2006/bibliography"/>
   </ds:schemaRefs>

</xml_diff>